<commit_message>
Second Review Report Phase I
</commit_message>
<xml_diff>
--- a/Reports/Second Review Report.docx
+++ b/Reports/Second Review Report.docx
@@ -13786,6 +13786,7 @@
           <w:szCs w:val="36"/>
         </w:rPr>
       </w:pPr>
+      <w:bookmarkStart w:id="7" w:name="_Hlk128911812"/>
       <w:r>
         <w:rPr>
           <w:rFonts w:ascii="Arial" w:hAnsi="Arial" w:cs="Arial"/>
@@ -13795,7 +13796,7 @@
           <w:sz w:val="36"/>
           <w:szCs w:val="36"/>
         </w:rPr>
-        <w:t>Hardware Requirements</w:t>
+        <w:t>System Architecture</w:t>
       </w:r>
       <w:r>
         <w:rPr>
@@ -13809,6 +13810,7 @@
         <w:t xml:space="preserve"> </w:t>
       </w:r>
     </w:p>
+    <w:bookmarkEnd w:id="7"/>
     <w:p>
       <w:pPr>
         <w:pStyle w:val="NormalWeb"/>
@@ -13816,19 +13818,315 @@
         <w:jc w:val="both"/>
         <w:rPr>
           <w:rFonts w:ascii="Arial" w:hAnsi="Arial" w:cs="Arial"/>
-          <w:sz w:val="22"/>
-          <w:szCs w:val="22"/>
-        </w:rPr>
-      </w:pPr>
-      <w:r>
-        <w:rPr>
-          <w:rFonts w:ascii="Arial" w:hAnsi="Arial" w:cs="Arial"/>
           <w:color w:val="000000"/>
           <w:sz w:val="22"/>
           <w:szCs w:val="22"/>
         </w:rPr>
+      </w:pPr>
+      <w:r>
+        <w:rPr>
+          <w:rFonts w:ascii="Arial" w:hAnsi="Arial" w:cs="Arial"/>
+          <w:color w:val="000000"/>
+          <w:sz w:val="22"/>
+          <w:szCs w:val="22"/>
+        </w:rPr>
         <w:t>The hardware requirements mentioned are the minimum hardware settings required to deploy the project in a computer system.</w:t>
       </w:r>
+    </w:p>
+    <w:p>
+      <w:pPr>
+        <w:pStyle w:val="NoSpacing"/>
+        <w:numPr>
+          <w:ilvl w:val="0"/>
+          <w:numId w:val="37"/>
+        </w:numPr>
+        <w:spacing w:after="240" w:line="259" w:lineRule="auto"/>
+        <w:ind w:right="26"/>
+        <w:jc w:val="left"/>
+        <w:rPr>
+          <w:rFonts w:ascii="Arial" w:hAnsi="Arial" w:cs="Arial"/>
+          <w:sz w:val="36"/>
+          <w:szCs w:val="36"/>
+        </w:rPr>
+      </w:pPr>
+      <w:r>
+        <w:rPr>
+          <w:rFonts w:ascii="Arial" w:hAnsi="Arial" w:cs="Arial"/>
+          <w:sz w:val="28"/>
+          <w:szCs w:val="28"/>
+          <w:lang w:val="en-US"/>
+        </w:rPr>
+        <w:t>Utility</w:t>
+      </w:r>
+    </w:p>
+    <w:p>
+      <w:pPr>
+        <w:pStyle w:val="NoSpacing"/>
+        <w:numPr>
+          <w:ilvl w:val="0"/>
+          <w:numId w:val="37"/>
+        </w:numPr>
+        <w:spacing w:after="240" w:line="259" w:lineRule="auto"/>
+        <w:ind w:right="26"/>
+        <w:jc w:val="left"/>
+        <w:rPr>
+          <w:rFonts w:ascii="Arial" w:hAnsi="Arial" w:cs="Arial"/>
+          <w:sz w:val="28"/>
+          <w:szCs w:val="28"/>
+        </w:rPr>
+      </w:pPr>
+      <w:r>
+        <w:rPr>
+          <w:rFonts w:ascii="Arial" w:hAnsi="Arial" w:cs="Arial"/>
+          <w:sz w:val="28"/>
+          <w:szCs w:val="28"/>
+        </w:rPr>
+        <w:t>Privac</w:t>
+      </w:r>
+      <w:r>
+        <w:rPr>
+          <w:rFonts w:ascii="Arial" w:hAnsi="Arial" w:cs="Arial"/>
+          <w:sz w:val="28"/>
+          <w:szCs w:val="28"/>
+        </w:rPr>
+        <w:t>y</w:t>
+      </w:r>
+    </w:p>
+    <w:p>
+      <w:pPr>
+        <w:pStyle w:val="NormalWeb"/>
+        <w:numPr>
+          <w:ilvl w:val="0"/>
+          <w:numId w:val="36"/>
+        </w:numPr>
+        <w:spacing w:before="240" w:beforeAutospacing="0" w:after="240" w:afterAutospacing="0" w:line="22" w:lineRule="atLeast"/>
+        <w:rPr>
+          <w:rFonts w:ascii="Arial" w:hAnsi="Arial" w:cs="Arial"/>
+          <w:b/>
+          <w:bCs/>
+          <w:color w:val="000000"/>
+          <w:sz w:val="36"/>
+          <w:szCs w:val="36"/>
+        </w:rPr>
+      </w:pPr>
+      <w:r>
+        <w:rPr>
+          <w:rFonts w:ascii="Arial" w:hAnsi="Arial" w:cs="Arial"/>
+          <w:b/>
+          <w:bCs/>
+          <w:color w:val="000000"/>
+          <w:sz w:val="36"/>
+          <w:szCs w:val="36"/>
+        </w:rPr>
+        <w:t>Models Implemented</w:t>
+      </w:r>
+      <w:r>
+        <w:rPr>
+          <w:rFonts w:ascii="Arial" w:hAnsi="Arial" w:cs="Arial"/>
+          <w:b/>
+          <w:bCs/>
+          <w:color w:val="000000"/>
+          <w:sz w:val="36"/>
+          <w:szCs w:val="36"/>
+        </w:rPr>
+        <w:t xml:space="preserve"> </w:t>
+      </w:r>
+    </w:p>
+    <w:p>
+      <w:pPr>
+        <w:pStyle w:val="NoSpacing"/>
+        <w:numPr>
+          <w:ilvl w:val="0"/>
+          <w:numId w:val="38"/>
+        </w:numPr>
+        <w:spacing w:after="240" w:line="259" w:lineRule="auto"/>
+        <w:ind w:right="26"/>
+        <w:jc w:val="left"/>
+        <w:rPr>
+          <w:rFonts w:ascii="Arial" w:hAnsi="Arial" w:cs="Arial"/>
+          <w:sz w:val="28"/>
+          <w:szCs w:val="28"/>
+        </w:rPr>
+      </w:pPr>
+      <w:r>
+        <w:rPr>
+          <w:rFonts w:ascii="Arial" w:hAnsi="Arial" w:cs="Arial"/>
+          <w:sz w:val="28"/>
+          <w:szCs w:val="28"/>
+        </w:rPr>
+        <w:t>DP-WGAN</w:t>
+      </w:r>
+    </w:p>
+    <w:p>
+      <w:pPr>
+        <w:pStyle w:val="NoSpacing"/>
+        <w:numPr>
+          <w:ilvl w:val="0"/>
+          <w:numId w:val="38"/>
+        </w:numPr>
+        <w:spacing w:after="240" w:line="259" w:lineRule="auto"/>
+        <w:ind w:right="26"/>
+        <w:jc w:val="left"/>
+        <w:rPr>
+          <w:rFonts w:ascii="Arial" w:hAnsi="Arial" w:cs="Arial"/>
+          <w:sz w:val="28"/>
+          <w:szCs w:val="28"/>
+        </w:rPr>
+      </w:pPr>
+      <w:r>
+        <w:rPr>
+          <w:rFonts w:ascii="Arial" w:hAnsi="Arial" w:cs="Arial"/>
+          <w:sz w:val="28"/>
+          <w:szCs w:val="28"/>
+        </w:rPr>
+        <w:t>TimeGAN</w:t>
+      </w:r>
+    </w:p>
+    <w:p>
+      <w:pPr>
+        <w:pStyle w:val="NoSpacing"/>
+        <w:numPr>
+          <w:ilvl w:val="0"/>
+          <w:numId w:val="38"/>
+        </w:numPr>
+        <w:spacing w:after="240" w:line="259" w:lineRule="auto"/>
+        <w:ind w:right="26"/>
+        <w:jc w:val="left"/>
+        <w:rPr>
+          <w:rFonts w:ascii="Arial" w:hAnsi="Arial" w:cs="Arial"/>
+          <w:sz w:val="28"/>
+          <w:szCs w:val="28"/>
+        </w:rPr>
+      </w:pPr>
+      <w:r>
+        <w:rPr>
+          <w:rFonts w:ascii="Arial" w:hAnsi="Arial" w:cs="Arial"/>
+          <w:sz w:val="28"/>
+          <w:szCs w:val="28"/>
+        </w:rPr>
+        <w:t>C-RNN GAN</w:t>
+      </w:r>
+    </w:p>
+    <w:p>
+      <w:pPr>
+        <w:pStyle w:val="NoSpacing"/>
+        <w:numPr>
+          <w:ilvl w:val="0"/>
+          <w:numId w:val="38"/>
+        </w:numPr>
+        <w:spacing w:after="240" w:line="259" w:lineRule="auto"/>
+        <w:ind w:right="26"/>
+        <w:jc w:val="left"/>
+        <w:rPr>
+          <w:rFonts w:ascii="Arial" w:hAnsi="Arial" w:cs="Arial"/>
+          <w:sz w:val="28"/>
+          <w:szCs w:val="28"/>
+        </w:rPr>
+      </w:pPr>
+      <w:r>
+        <w:rPr>
+          <w:rFonts w:ascii="Arial" w:hAnsi="Arial" w:cs="Arial"/>
+          <w:sz w:val="28"/>
+          <w:szCs w:val="28"/>
+        </w:rPr>
+        <w:t>DP-TWGAN</w:t>
+      </w:r>
+    </w:p>
+    <w:p>
+      <w:pPr>
+        <w:pStyle w:val="NoSpacing"/>
+        <w:numPr>
+          <w:ilvl w:val="1"/>
+          <w:numId w:val="38"/>
+        </w:numPr>
+        <w:spacing w:after="240" w:line="259" w:lineRule="auto"/>
+        <w:ind w:right="26"/>
+        <w:jc w:val="left"/>
+        <w:rPr>
+          <w:rFonts w:ascii="Arial" w:hAnsi="Arial" w:cs="Arial"/>
+          <w:sz w:val="24"/>
+          <w:szCs w:val="24"/>
+        </w:rPr>
+      </w:pPr>
+      <w:r>
+        <w:rPr>
+          <w:rFonts w:ascii="Arial" w:hAnsi="Arial" w:cs="Arial"/>
+          <w:sz w:val="24"/>
+          <w:szCs w:val="24"/>
+        </w:rPr>
+        <w:t>Generator</w:t>
+      </w:r>
+    </w:p>
+    <w:p>
+      <w:pPr>
+        <w:pStyle w:val="NoSpacing"/>
+        <w:numPr>
+          <w:ilvl w:val="1"/>
+          <w:numId w:val="38"/>
+        </w:numPr>
+        <w:spacing w:after="240" w:line="259" w:lineRule="auto"/>
+        <w:ind w:right="26"/>
+        <w:jc w:val="left"/>
+        <w:rPr>
+          <w:rFonts w:ascii="Arial" w:hAnsi="Arial" w:cs="Arial"/>
+          <w:sz w:val="24"/>
+          <w:szCs w:val="24"/>
+        </w:rPr>
+      </w:pPr>
+      <w:r>
+        <w:rPr>
+          <w:rFonts w:ascii="Arial" w:hAnsi="Arial" w:cs="Arial"/>
+          <w:sz w:val="24"/>
+          <w:szCs w:val="24"/>
+        </w:rPr>
+        <w:t>Discriminator</w:t>
+      </w:r>
+    </w:p>
+    <w:p>
+      <w:pPr>
+        <w:pStyle w:val="NoSpacing"/>
+        <w:numPr>
+          <w:ilvl w:val="0"/>
+          <w:numId w:val="0"/>
+        </w:numPr>
+        <w:spacing w:after="240" w:line="259" w:lineRule="auto"/>
+        <w:ind w:left="720" w:right="26"/>
+        <w:jc w:val="left"/>
+        <w:rPr>
+          <w:rFonts w:ascii="Arial" w:hAnsi="Arial" w:cs="Arial"/>
+          <w:sz w:val="28"/>
+          <w:szCs w:val="28"/>
+        </w:rPr>
+      </w:pPr>
+    </w:p>
+    <w:p>
+      <w:pPr>
+        <w:pStyle w:val="NoSpacing"/>
+        <w:numPr>
+          <w:ilvl w:val="0"/>
+          <w:numId w:val="0"/>
+        </w:numPr>
+        <w:spacing w:after="240" w:line="259" w:lineRule="auto"/>
+        <w:ind w:right="26"/>
+        <w:jc w:val="left"/>
+        <w:rPr>
+          <w:rFonts w:ascii="Arial" w:hAnsi="Arial" w:cs="Arial"/>
+          <w:sz w:val="28"/>
+          <w:szCs w:val="28"/>
+        </w:rPr>
+      </w:pPr>
+    </w:p>
+    <w:p>
+      <w:pPr>
+        <w:pStyle w:val="NormalWeb"/>
+        <w:spacing w:before="240" w:beforeAutospacing="0" w:after="240" w:afterAutospacing="0" w:line="276" w:lineRule="auto"/>
+        <w:jc w:val="both"/>
+        <w:rPr>
+          <w:rFonts w:ascii="Arial" w:hAnsi="Arial" w:cs="Arial"/>
+          <w:sz w:val="22"/>
+          <w:szCs w:val="22"/>
+        </w:rPr>
+      </w:pPr>
     </w:p>
     <w:p>
       <w:pPr>
@@ -17565,6 +17863,97 @@
 <file path=word/numbering.xml><?xml version="1.0" encoding="utf-8"?>
 <w:numbering xmlns:wpc="http://schemas.microsoft.com/office/word/2010/wordprocessingCanvas" xmlns:cx="http://schemas.microsoft.com/office/drawing/2014/chartex" xmlns:cx1="http://schemas.microsoft.com/office/drawing/2015/9/8/chartex" xmlns:cx2="http://schemas.microsoft.com/office/drawing/2015/10/21/chartex" xmlns:cx3="http://schemas.microsoft.com/office/drawing/2016/5/9/chartex" xmlns:cx4="http://schemas.microsoft.com/office/drawing/2016/5/10/chartex" xmlns:cx5="http://schemas.microsoft.com/office/drawing/2016/5/11/chartex" xmlns:cx6="http://schemas.microsoft.com/office/drawing/2016/5/12/chartex" xmlns:cx7="http://schemas.microsoft.com/office/drawing/2016/5/13/chartex" xmlns:cx8="http://schemas.microsoft.com/office/drawing/2016/5/14/chartex" xmlns:mc="http://schemas.openxmlformats.org/markup-compatibility/2006" xmlns:aink="http://schemas.microsoft.com/office/drawing/2016/ink" xmlns:am3d="http://schemas.microsoft.com/office/drawing/2017/model3d" xmlns:o="urn:schemas-microsoft-com:office:office" xmlns:oel="http://schemas.microsoft.com/office/2019/extlst" xmlns:r="http://schemas.openxmlformats.org/officeDocument/2006/relationships" xmlns:m="http://schemas.openxmlformats.org/officeDocument/2006/math" xmlns:v="urn:schemas-microsoft-com:vml" xmlns:wp14="http://schemas.microsoft.com/office/word/2010/wordprocessingDrawing" xmlns:wp="http://schemas.openxmlformats.org/drawingml/2006/wordprocessingDrawing" xmlns:w10="urn:schemas-microsoft-com:office:word" xmlns:w="http://schemas.openxmlformats.org/wordprocessingml/2006/main" xmlns:w14="http://schemas.microsoft.com/office/word/2010/wordml" xmlns:w15="http://schemas.microsoft.com/office/word/2012/wordml" xmlns:w16cex="http://schemas.microsoft.com/office/word/2018/wordml/cex" xmlns:w16cid="http://schemas.microsoft.com/office/word/2016/wordml/cid" xmlns:w16="http://schemas.microsoft.com/office/word/2018/wordml" xmlns:w16sdtdh="http://schemas.microsoft.com/office/word/2020/wordml/sdtdatahash" xmlns:w16se="http://schemas.microsoft.com/office/word/2015/wordml/symex" xmlns:wpg="http://schemas.microsoft.com/office/word/2010/wordprocessingGroup" xmlns:wpi="http://schemas.microsoft.com/office/word/2010/wordprocessingInk" xmlns:wne="http://schemas.microsoft.com/office/word/2006/wordml" xmlns:wps="http://schemas.microsoft.com/office/word/2010/wordprocessingShape" mc:Ignorable="w14 w15 w16se w16cid w16 w16cex w16sdtdh wp14">
   <w:abstractNum w:abstractNumId="0" w15:restartNumberingAfterBreak="0">
+    <w:nsid w:val="009B633F"/>
+    <w:multiLevelType w:val="hybridMultilevel"/>
+    <w:tmpl w:val="94B8BA9E"/>
+    <w:lvl w:ilvl="0" w:tplc="F01AD67C">
+      <w:start w:val="1"/>
+      <w:numFmt w:val="decimal"/>
+      <w:lvlText w:val="4.1.%1"/>
+      <w:lvlJc w:val="left"/>
+      <w:pPr>
+        <w:ind w:left="720" w:hanging="360"/>
+      </w:pPr>
+      <w:rPr>
+        <w:rFonts w:hint="default"/>
+        <w:sz w:val="28"/>
+        <w:szCs w:val="28"/>
+      </w:rPr>
+    </w:lvl>
+    <w:lvl w:ilvl="1" w:tplc="40090019" w:tentative="1">
+      <w:start w:val="1"/>
+      <w:numFmt w:val="lowerLetter"/>
+      <w:lvlText w:val="%2."/>
+      <w:lvlJc w:val="left"/>
+      <w:pPr>
+        <w:ind w:left="1440" w:hanging="360"/>
+      </w:pPr>
+    </w:lvl>
+    <w:lvl w:ilvl="2" w:tplc="4009001B" w:tentative="1">
+      <w:start w:val="1"/>
+      <w:numFmt w:val="lowerRoman"/>
+      <w:lvlText w:val="%3."/>
+      <w:lvlJc w:val="right"/>
+      <w:pPr>
+        <w:ind w:left="2160" w:hanging="180"/>
+      </w:pPr>
+    </w:lvl>
+    <w:lvl w:ilvl="3" w:tplc="4009000F" w:tentative="1">
+      <w:start w:val="1"/>
+      <w:numFmt w:val="decimal"/>
+      <w:lvlText w:val="%4."/>
+      <w:lvlJc w:val="left"/>
+      <w:pPr>
+        <w:ind w:left="2880" w:hanging="360"/>
+      </w:pPr>
+    </w:lvl>
+    <w:lvl w:ilvl="4" w:tplc="40090019" w:tentative="1">
+      <w:start w:val="1"/>
+      <w:numFmt w:val="lowerLetter"/>
+      <w:lvlText w:val="%5."/>
+      <w:lvlJc w:val="left"/>
+      <w:pPr>
+        <w:ind w:left="3600" w:hanging="360"/>
+      </w:pPr>
+    </w:lvl>
+    <w:lvl w:ilvl="5" w:tplc="4009001B" w:tentative="1">
+      <w:start w:val="1"/>
+      <w:numFmt w:val="lowerRoman"/>
+      <w:lvlText w:val="%6."/>
+      <w:lvlJc w:val="right"/>
+      <w:pPr>
+        <w:ind w:left="4320" w:hanging="180"/>
+      </w:pPr>
+    </w:lvl>
+    <w:lvl w:ilvl="6" w:tplc="4009000F" w:tentative="1">
+      <w:start w:val="1"/>
+      <w:numFmt w:val="decimal"/>
+      <w:lvlText w:val="%7."/>
+      <w:lvlJc w:val="left"/>
+      <w:pPr>
+        <w:ind w:left="5040" w:hanging="360"/>
+      </w:pPr>
+    </w:lvl>
+    <w:lvl w:ilvl="7" w:tplc="40090019" w:tentative="1">
+      <w:start w:val="1"/>
+      <w:numFmt w:val="lowerLetter"/>
+      <w:lvlText w:val="%8."/>
+      <w:lvlJc w:val="left"/>
+      <w:pPr>
+        <w:ind w:left="5760" w:hanging="360"/>
+      </w:pPr>
+    </w:lvl>
+    <w:lvl w:ilvl="8" w:tplc="4009001B" w:tentative="1">
+      <w:start w:val="1"/>
+      <w:numFmt w:val="lowerRoman"/>
+      <w:lvlText w:val="%9."/>
+      <w:lvlJc w:val="right"/>
+      <w:pPr>
+        <w:ind w:left="6480" w:hanging="180"/>
+      </w:pPr>
+    </w:lvl>
+  </w:abstractNum>
+  <w:abstractNum w:abstractNumId="1" w15:restartNumberingAfterBreak="0">
     <w:nsid w:val="00B00458"/>
     <w:multiLevelType w:val="hybridMultilevel"/>
     <w:tmpl w:val="BA140AC2"/>
@@ -17653,7 +18042,7 @@
       </w:pPr>
     </w:lvl>
   </w:abstractNum>
-  <w:abstractNum w:abstractNumId="1" w15:restartNumberingAfterBreak="0">
+  <w:abstractNum w:abstractNumId="2" w15:restartNumberingAfterBreak="0">
     <w:nsid w:val="038E0235"/>
     <w:multiLevelType w:val="multilevel"/>
     <w:tmpl w:val="C540A1DA"/>
@@ -17802,7 +18191,7 @@
       </w:rPr>
     </w:lvl>
   </w:abstractNum>
-  <w:abstractNum w:abstractNumId="2" w15:restartNumberingAfterBreak="0">
+  <w:abstractNum w:abstractNumId="3" w15:restartNumberingAfterBreak="0">
     <w:nsid w:val="068308C0"/>
     <w:multiLevelType w:val="hybridMultilevel"/>
     <w:tmpl w:val="646CE624"/>
@@ -17917,7 +18306,7 @@
       </w:rPr>
     </w:lvl>
   </w:abstractNum>
-  <w:abstractNum w:abstractNumId="3" w15:restartNumberingAfterBreak="0">
+  <w:abstractNum w:abstractNumId="4" w15:restartNumberingAfterBreak="0">
     <w:nsid w:val="1605049D"/>
     <w:multiLevelType w:val="hybridMultilevel"/>
     <w:tmpl w:val="30AA69E8"/>
@@ -18008,7 +18397,7 @@
       </w:pPr>
     </w:lvl>
   </w:abstractNum>
-  <w:abstractNum w:abstractNumId="4" w15:restartNumberingAfterBreak="0">
+  <w:abstractNum w:abstractNumId="5" w15:restartNumberingAfterBreak="0">
     <w:nsid w:val="166601C2"/>
     <w:multiLevelType w:val="hybridMultilevel"/>
     <w:tmpl w:val="621ADD04"/>
@@ -18097,7 +18486,7 @@
       </w:pPr>
     </w:lvl>
   </w:abstractNum>
-  <w:abstractNum w:abstractNumId="5" w15:restartNumberingAfterBreak="0">
+  <w:abstractNum w:abstractNumId="6" w15:restartNumberingAfterBreak="0">
     <w:nsid w:val="168E7C58"/>
     <w:multiLevelType w:val="hybridMultilevel"/>
     <w:tmpl w:val="AF78036E"/>
@@ -18186,7 +18575,7 @@
       </w:pPr>
     </w:lvl>
   </w:abstractNum>
-  <w:abstractNum w:abstractNumId="6" w15:restartNumberingAfterBreak="0">
+  <w:abstractNum w:abstractNumId="7" w15:restartNumberingAfterBreak="0">
     <w:nsid w:val="1A5D1DA2"/>
     <w:multiLevelType w:val="hybridMultilevel"/>
     <w:tmpl w:val="17E40C10"/>
@@ -18275,7 +18664,7 @@
       </w:pPr>
     </w:lvl>
   </w:abstractNum>
-  <w:abstractNum w:abstractNumId="7" w15:restartNumberingAfterBreak="0">
+  <w:abstractNum w:abstractNumId="8" w15:restartNumberingAfterBreak="0">
     <w:nsid w:val="1EE73381"/>
     <w:multiLevelType w:val="hybridMultilevel"/>
     <w:tmpl w:val="3B3E4AD6"/>
@@ -18364,7 +18753,7 @@
       </w:pPr>
     </w:lvl>
   </w:abstractNum>
-  <w:abstractNum w:abstractNumId="8" w15:restartNumberingAfterBreak="0">
+  <w:abstractNum w:abstractNumId="9" w15:restartNumberingAfterBreak="0">
     <w:nsid w:val="1FDB4287"/>
     <w:multiLevelType w:val="multilevel"/>
     <w:tmpl w:val="070A74CE"/>
@@ -18513,7 +18902,7 @@
       </w:rPr>
     </w:lvl>
   </w:abstractNum>
-  <w:abstractNum w:abstractNumId="9" w15:restartNumberingAfterBreak="0">
+  <w:abstractNum w:abstractNumId="10" w15:restartNumberingAfterBreak="0">
     <w:nsid w:val="21B733BF"/>
     <w:multiLevelType w:val="hybridMultilevel"/>
     <w:tmpl w:val="D03C2EB2"/>
@@ -18602,7 +18991,7 @@
       </w:pPr>
     </w:lvl>
   </w:abstractNum>
-  <w:abstractNum w:abstractNumId="10" w15:restartNumberingAfterBreak="0">
+  <w:abstractNum w:abstractNumId="11" w15:restartNumberingAfterBreak="0">
     <w:nsid w:val="2AFA6B88"/>
     <w:multiLevelType w:val="hybridMultilevel"/>
     <w:tmpl w:val="100C15E6"/>
@@ -18691,7 +19080,7 @@
       </w:pPr>
     </w:lvl>
   </w:abstractNum>
-  <w:abstractNum w:abstractNumId="11" w15:restartNumberingAfterBreak="0">
+  <w:abstractNum w:abstractNumId="12" w15:restartNumberingAfterBreak="0">
     <w:nsid w:val="2B2C6614"/>
     <w:multiLevelType w:val="multilevel"/>
     <w:tmpl w:val="130C342E"/>
@@ -18811,7 +19200,7 @@
       </w:rPr>
     </w:lvl>
   </w:abstractNum>
-  <w:abstractNum w:abstractNumId="12" w15:restartNumberingAfterBreak="0">
+  <w:abstractNum w:abstractNumId="13" w15:restartNumberingAfterBreak="0">
     <w:nsid w:val="2D195A88"/>
     <w:multiLevelType w:val="multilevel"/>
     <w:tmpl w:val="C826139A"/>
@@ -18929,7 +19318,7 @@
       </w:pPr>
     </w:lvl>
   </w:abstractNum>
-  <w:abstractNum w:abstractNumId="13" w15:restartNumberingAfterBreak="0">
+  <w:abstractNum w:abstractNumId="14" w15:restartNumberingAfterBreak="0">
     <w:nsid w:val="2E861732"/>
     <w:multiLevelType w:val="hybridMultilevel"/>
     <w:tmpl w:val="A30C7506"/>
@@ -19018,7 +19407,7 @@
       </w:pPr>
     </w:lvl>
   </w:abstractNum>
-  <w:abstractNum w:abstractNumId="14" w15:restartNumberingAfterBreak="0">
+  <w:abstractNum w:abstractNumId="15" w15:restartNumberingAfterBreak="0">
     <w:nsid w:val="2ED721C0"/>
     <w:multiLevelType w:val="hybridMultilevel"/>
     <w:tmpl w:val="FE7C96C2"/>
@@ -19104,7 +19493,7 @@
       </w:pPr>
     </w:lvl>
   </w:abstractNum>
-  <w:abstractNum w:abstractNumId="15" w15:restartNumberingAfterBreak="0">
+  <w:abstractNum w:abstractNumId="16" w15:restartNumberingAfterBreak="0">
     <w:nsid w:val="2F4C35F2"/>
     <w:multiLevelType w:val="multilevel"/>
     <w:tmpl w:val="22FEC86E"/>
@@ -19225,7 +19614,7 @@
       </w:rPr>
     </w:lvl>
   </w:abstractNum>
-  <w:abstractNum w:abstractNumId="16" w15:restartNumberingAfterBreak="0">
+  <w:abstractNum w:abstractNumId="17" w15:restartNumberingAfterBreak="0">
     <w:nsid w:val="2FBD228F"/>
     <w:multiLevelType w:val="hybridMultilevel"/>
     <w:tmpl w:val="FE709DD4"/>
@@ -19338,7 +19727,7 @@
       </w:rPr>
     </w:lvl>
   </w:abstractNum>
-  <w:abstractNum w:abstractNumId="17" w15:restartNumberingAfterBreak="0">
+  <w:abstractNum w:abstractNumId="18" w15:restartNumberingAfterBreak="0">
     <w:nsid w:val="4046110E"/>
     <w:multiLevelType w:val="hybridMultilevel"/>
     <w:tmpl w:val="F9082DE2"/>
@@ -19453,7 +19842,7 @@
       </w:rPr>
     </w:lvl>
   </w:abstractNum>
-  <w:abstractNum w:abstractNumId="18" w15:restartNumberingAfterBreak="0">
+  <w:abstractNum w:abstractNumId="19" w15:restartNumberingAfterBreak="0">
     <w:nsid w:val="43FA05E3"/>
     <w:multiLevelType w:val="hybridMultilevel"/>
     <w:tmpl w:val="7E32B94C"/>
@@ -19566,7 +19955,7 @@
       </w:rPr>
     </w:lvl>
   </w:abstractNum>
-  <w:abstractNum w:abstractNumId="19" w15:restartNumberingAfterBreak="0">
+  <w:abstractNum w:abstractNumId="20" w15:restartNumberingAfterBreak="0">
     <w:nsid w:val="4419476F"/>
     <w:multiLevelType w:val="hybridMultilevel"/>
     <w:tmpl w:val="8342DA3E"/>
@@ -19657,7 +20046,7 @@
       </w:pPr>
     </w:lvl>
   </w:abstractNum>
-  <w:abstractNum w:abstractNumId="20" w15:restartNumberingAfterBreak="0">
+  <w:abstractNum w:abstractNumId="21" w15:restartNumberingAfterBreak="0">
     <w:nsid w:val="446816A0"/>
     <w:multiLevelType w:val="hybridMultilevel"/>
     <w:tmpl w:val="8F8C802C"/>
@@ -19767,7 +20156,7 @@
       </w:rPr>
     </w:lvl>
   </w:abstractNum>
-  <w:abstractNum w:abstractNumId="21" w15:restartNumberingAfterBreak="0">
+  <w:abstractNum w:abstractNumId="22" w15:restartNumberingAfterBreak="0">
     <w:nsid w:val="457E41D8"/>
     <w:multiLevelType w:val="hybridMultilevel"/>
     <w:tmpl w:val="5CF468DA"/>
@@ -19880,7 +20269,7 @@
       </w:rPr>
     </w:lvl>
   </w:abstractNum>
-  <w:abstractNum w:abstractNumId="22" w15:restartNumberingAfterBreak="0">
+  <w:abstractNum w:abstractNumId="23" w15:restartNumberingAfterBreak="0">
     <w:nsid w:val="470D1336"/>
     <w:multiLevelType w:val="hybridMultilevel"/>
     <w:tmpl w:val="D864272E"/>
@@ -19971,7 +20360,7 @@
       </w:pPr>
     </w:lvl>
   </w:abstractNum>
-  <w:abstractNum w:abstractNumId="23" w15:restartNumberingAfterBreak="0">
+  <w:abstractNum w:abstractNumId="24" w15:restartNumberingAfterBreak="0">
     <w:nsid w:val="479E33E4"/>
     <w:multiLevelType w:val="multilevel"/>
     <w:tmpl w:val="D93A329E"/>
@@ -20120,7 +20509,7 @@
       </w:rPr>
     </w:lvl>
   </w:abstractNum>
-  <w:abstractNum w:abstractNumId="24" w15:restartNumberingAfterBreak="0">
+  <w:abstractNum w:abstractNumId="25" w15:restartNumberingAfterBreak="0">
     <w:nsid w:val="5A3F7D49"/>
     <w:multiLevelType w:val="hybridMultilevel"/>
     <w:tmpl w:val="DF10020C"/>
@@ -20211,7 +20600,7 @@
       </w:pPr>
     </w:lvl>
   </w:abstractNum>
-  <w:abstractNum w:abstractNumId="25" w15:restartNumberingAfterBreak="0">
+  <w:abstractNum w:abstractNumId="26" w15:restartNumberingAfterBreak="0">
     <w:nsid w:val="5F3E0B2C"/>
     <w:multiLevelType w:val="hybridMultilevel"/>
     <w:tmpl w:val="8CC4A59C"/>
@@ -20324,7 +20713,7 @@
       </w:rPr>
     </w:lvl>
   </w:abstractNum>
-  <w:abstractNum w:abstractNumId="26" w15:restartNumberingAfterBreak="0">
+  <w:abstractNum w:abstractNumId="27" w15:restartNumberingAfterBreak="0">
     <w:nsid w:val="66504BF0"/>
     <w:multiLevelType w:val="hybridMultilevel"/>
     <w:tmpl w:val="FF7E344A"/>
@@ -20437,7 +20826,104 @@
       </w:rPr>
     </w:lvl>
   </w:abstractNum>
-  <w:abstractNum w:abstractNumId="27" w15:restartNumberingAfterBreak="0">
+  <w:abstractNum w:abstractNumId="28" w15:restartNumberingAfterBreak="0">
+    <w:nsid w:val="66580A17"/>
+    <w:multiLevelType w:val="hybridMultilevel"/>
+    <w:tmpl w:val="E2D4A092"/>
+    <w:lvl w:ilvl="0" w:tplc="9536D398">
+      <w:start w:val="1"/>
+      <w:numFmt w:val="decimal"/>
+      <w:lvlText w:val="4.2.%1"/>
+      <w:lvlJc w:val="left"/>
+      <w:pPr>
+        <w:ind w:left="720" w:hanging="360"/>
+      </w:pPr>
+      <w:rPr>
+        <w:rFonts w:hint="default"/>
+        <w:sz w:val="28"/>
+        <w:szCs w:val="28"/>
+      </w:rPr>
+    </w:lvl>
+    <w:lvl w:ilvl="1" w:tplc="0874857E">
+      <w:start w:val="1"/>
+      <w:numFmt w:val="decimal"/>
+      <w:lvlText w:val="4.2.4.%2"/>
+      <w:lvlJc w:val="right"/>
+      <w:pPr>
+        <w:ind w:left="1440" w:hanging="360"/>
+      </w:pPr>
+      <w:rPr>
+        <w:rFonts w:hint="default"/>
+      </w:rPr>
+    </w:lvl>
+    <w:lvl w:ilvl="2" w:tplc="0874857E">
+      <w:start w:val="1"/>
+      <w:numFmt w:val="decimal"/>
+      <w:lvlText w:val="4.2.4.%3"/>
+      <w:lvlJc w:val="right"/>
+      <w:pPr>
+        <w:ind w:left="2160" w:hanging="180"/>
+      </w:pPr>
+      <w:rPr>
+        <w:rFonts w:hint="default"/>
+      </w:rPr>
+    </w:lvl>
+    <w:lvl w:ilvl="3" w:tplc="FFFFFFFF" w:tentative="1">
+      <w:start w:val="1"/>
+      <w:numFmt w:val="decimal"/>
+      <w:lvlText w:val="%4."/>
+      <w:lvlJc w:val="left"/>
+      <w:pPr>
+        <w:ind w:left="2880" w:hanging="360"/>
+      </w:pPr>
+    </w:lvl>
+    <w:lvl w:ilvl="4" w:tplc="FFFFFFFF">
+      <w:start w:val="1"/>
+      <w:numFmt w:val="lowerLetter"/>
+      <w:lvlText w:val="%5."/>
+      <w:lvlJc w:val="left"/>
+      <w:pPr>
+        <w:ind w:left="3600" w:hanging="360"/>
+      </w:pPr>
+    </w:lvl>
+    <w:lvl w:ilvl="5" w:tplc="FFFFFFFF" w:tentative="1">
+      <w:start w:val="1"/>
+      <w:numFmt w:val="lowerRoman"/>
+      <w:lvlText w:val="%6."/>
+      <w:lvlJc w:val="right"/>
+      <w:pPr>
+        <w:ind w:left="4320" w:hanging="180"/>
+      </w:pPr>
+    </w:lvl>
+    <w:lvl w:ilvl="6" w:tplc="FFFFFFFF" w:tentative="1">
+      <w:start w:val="1"/>
+      <w:numFmt w:val="decimal"/>
+      <w:lvlText w:val="%7."/>
+      <w:lvlJc w:val="left"/>
+      <w:pPr>
+        <w:ind w:left="5040" w:hanging="360"/>
+      </w:pPr>
+    </w:lvl>
+    <w:lvl w:ilvl="7" w:tplc="FFFFFFFF" w:tentative="1">
+      <w:start w:val="1"/>
+      <w:numFmt w:val="lowerLetter"/>
+      <w:lvlText w:val="%8."/>
+      <w:lvlJc w:val="left"/>
+      <w:pPr>
+        <w:ind w:left="5760" w:hanging="360"/>
+      </w:pPr>
+    </w:lvl>
+    <w:lvl w:ilvl="8" w:tplc="FFFFFFFF" w:tentative="1">
+      <w:start w:val="1"/>
+      <w:numFmt w:val="lowerRoman"/>
+      <w:lvlText w:val="%9."/>
+      <w:lvlJc w:val="right"/>
+      <w:pPr>
+        <w:ind w:left="6480" w:hanging="180"/>
+      </w:pPr>
+    </w:lvl>
+  </w:abstractNum>
+  <w:abstractNum w:abstractNumId="29" w15:restartNumberingAfterBreak="0">
     <w:nsid w:val="66F477A8"/>
     <w:multiLevelType w:val="hybridMultilevel"/>
     <w:tmpl w:val="6F1027A4"/>
@@ -20552,7 +21038,7 @@
       </w:rPr>
     </w:lvl>
   </w:abstractNum>
-  <w:abstractNum w:abstractNumId="28" w15:restartNumberingAfterBreak="0">
+  <w:abstractNum w:abstractNumId="30" w15:restartNumberingAfterBreak="0">
     <w:nsid w:val="67E213A0"/>
     <w:multiLevelType w:val="multilevel"/>
     <w:tmpl w:val="2B0CCDAC"/>
@@ -20701,7 +21187,7 @@
       </w:rPr>
     </w:lvl>
   </w:abstractNum>
-  <w:abstractNum w:abstractNumId="29" w15:restartNumberingAfterBreak="0">
+  <w:abstractNum w:abstractNumId="31" w15:restartNumberingAfterBreak="0">
     <w:nsid w:val="68531724"/>
     <w:multiLevelType w:val="hybridMultilevel"/>
     <w:tmpl w:val="DFCE67EC"/>
@@ -20790,7 +21276,7 @@
       </w:pPr>
     </w:lvl>
   </w:abstractNum>
-  <w:abstractNum w:abstractNumId="30" w15:restartNumberingAfterBreak="0">
+  <w:abstractNum w:abstractNumId="32" w15:restartNumberingAfterBreak="0">
     <w:nsid w:val="6E3535E8"/>
     <w:multiLevelType w:val="hybridMultilevel"/>
     <w:tmpl w:val="63A410BA"/>
@@ -20905,7 +21391,7 @@
       </w:rPr>
     </w:lvl>
   </w:abstractNum>
-  <w:abstractNum w:abstractNumId="31" w15:restartNumberingAfterBreak="0">
+  <w:abstractNum w:abstractNumId="33" w15:restartNumberingAfterBreak="0">
     <w:nsid w:val="6F653985"/>
     <w:multiLevelType w:val="hybridMultilevel"/>
     <w:tmpl w:val="5810C286"/>
@@ -21018,7 +21504,7 @@
       </w:rPr>
     </w:lvl>
   </w:abstractNum>
-  <w:abstractNum w:abstractNumId="32" w15:restartNumberingAfterBreak="0">
+  <w:abstractNum w:abstractNumId="34" w15:restartNumberingAfterBreak="0">
     <w:nsid w:val="6FB417DE"/>
     <w:multiLevelType w:val="hybridMultilevel"/>
     <w:tmpl w:val="FC5E7088"/>
@@ -21112,7 +21598,7 @@
       </w:pPr>
     </w:lvl>
   </w:abstractNum>
-  <w:abstractNum w:abstractNumId="33" w15:restartNumberingAfterBreak="0">
+  <w:abstractNum w:abstractNumId="35" w15:restartNumberingAfterBreak="0">
     <w:nsid w:val="73427BE6"/>
     <w:multiLevelType w:val="hybridMultilevel"/>
     <w:tmpl w:val="F0488CF0"/>
@@ -21225,7 +21711,7 @@
       </w:rPr>
     </w:lvl>
   </w:abstractNum>
-  <w:abstractNum w:abstractNumId="34" w15:restartNumberingAfterBreak="0">
+  <w:abstractNum w:abstractNumId="36" w15:restartNumberingAfterBreak="0">
     <w:nsid w:val="75796AEE"/>
     <w:multiLevelType w:val="hybridMultilevel"/>
     <w:tmpl w:val="FB989E9C"/>
@@ -21338,7 +21824,7 @@
       </w:rPr>
     </w:lvl>
   </w:abstractNum>
-  <w:abstractNum w:abstractNumId="35" w15:restartNumberingAfterBreak="0">
+  <w:abstractNum w:abstractNumId="37" w15:restartNumberingAfterBreak="0">
     <w:nsid w:val="7D9B7938"/>
     <w:multiLevelType w:val="multilevel"/>
     <w:tmpl w:val="E7F07546"/>
@@ -21454,112 +21940,118 @@
     </w:lvl>
   </w:abstractNum>
   <w:num w:numId="1" w16cid:durableId="329142031">
+    <w:abstractNumId w:val="16"/>
+  </w:num>
+  <w:num w:numId="2" w16cid:durableId="831485706">
+    <w:abstractNumId w:val="12"/>
+  </w:num>
+  <w:num w:numId="3" w16cid:durableId="236863867">
+    <w:abstractNumId w:val="35"/>
+  </w:num>
+  <w:num w:numId="4" w16cid:durableId="218790216">
+    <w:abstractNumId w:val="24"/>
+  </w:num>
+  <w:num w:numId="5" w16cid:durableId="215555486">
+    <w:abstractNumId w:val="2"/>
+  </w:num>
+  <w:num w:numId="6" w16cid:durableId="791559138">
+    <w:abstractNumId w:val="6"/>
+  </w:num>
+  <w:num w:numId="7" w16cid:durableId="336421380">
+    <w:abstractNumId w:val="22"/>
+  </w:num>
+  <w:num w:numId="8" w16cid:durableId="647782956">
+    <w:abstractNumId w:val="26"/>
+  </w:num>
+  <w:num w:numId="9" w16cid:durableId="1133983364">
+    <w:abstractNumId w:val="17"/>
+  </w:num>
+  <w:num w:numId="10" w16cid:durableId="1281567649">
+    <w:abstractNumId w:val="18"/>
+  </w:num>
+  <w:num w:numId="11" w16cid:durableId="682051395">
+    <w:abstractNumId w:val="5"/>
+  </w:num>
+  <w:num w:numId="12" w16cid:durableId="844634937">
+    <w:abstractNumId w:val="10"/>
+  </w:num>
+  <w:num w:numId="13" w16cid:durableId="1005014527">
+    <w:abstractNumId w:val="1"/>
+  </w:num>
+  <w:num w:numId="14" w16cid:durableId="699278495">
+    <w:abstractNumId w:val="7"/>
+  </w:num>
+  <w:num w:numId="15" w16cid:durableId="1200434285">
+    <w:abstractNumId w:val="8"/>
+  </w:num>
+  <w:num w:numId="16" w16cid:durableId="803931084">
+    <w:abstractNumId w:val="31"/>
+  </w:num>
+  <w:num w:numId="17" w16cid:durableId="817649668">
+    <w:abstractNumId w:val="32"/>
+  </w:num>
+  <w:num w:numId="18" w16cid:durableId="1944460919">
+    <w:abstractNumId w:val="36"/>
+  </w:num>
+  <w:num w:numId="19" w16cid:durableId="1470592309">
+    <w:abstractNumId w:val="3"/>
+  </w:num>
+  <w:num w:numId="20" w16cid:durableId="1745488857">
+    <w:abstractNumId w:val="33"/>
+  </w:num>
+  <w:num w:numId="21" w16cid:durableId="571888006">
+    <w:abstractNumId w:val="21"/>
+  </w:num>
+  <w:num w:numId="22" w16cid:durableId="707492459">
+    <w:abstractNumId w:val="29"/>
+  </w:num>
+  <w:num w:numId="23" w16cid:durableId="1838378933">
+    <w:abstractNumId w:val="23"/>
+  </w:num>
+  <w:num w:numId="24" w16cid:durableId="1049576392">
+    <w:abstractNumId w:val="4"/>
+  </w:num>
+  <w:num w:numId="25" w16cid:durableId="1777410214">
+    <w:abstractNumId w:val="13"/>
+  </w:num>
+  <w:num w:numId="26" w16cid:durableId="717321203">
+    <w:abstractNumId w:val="37"/>
+  </w:num>
+  <w:num w:numId="27" w16cid:durableId="672073508">
+    <w:abstractNumId w:val="25"/>
+  </w:num>
+  <w:num w:numId="28" w16cid:durableId="565149659">
+    <w:abstractNumId w:val="19"/>
+  </w:num>
+  <w:num w:numId="29" w16cid:durableId="1037698009">
+    <w:abstractNumId w:val="20"/>
+  </w:num>
+  <w:num w:numId="30" w16cid:durableId="1643925802">
+    <w:abstractNumId w:val="34"/>
+  </w:num>
+  <w:num w:numId="31" w16cid:durableId="805856160">
+    <w:abstractNumId w:val="9"/>
+  </w:num>
+  <w:num w:numId="32" w16cid:durableId="191185563">
+    <w:abstractNumId w:val="27"/>
+  </w:num>
+  <w:num w:numId="33" w16cid:durableId="2038189487">
     <w:abstractNumId w:val="15"/>
   </w:num>
-  <w:num w:numId="2" w16cid:durableId="831485706">
+  <w:num w:numId="34" w16cid:durableId="745079146">
+    <w:abstractNumId w:val="30"/>
+  </w:num>
+  <w:num w:numId="35" w16cid:durableId="263265015">
+    <w:abstractNumId w:val="14"/>
+  </w:num>
+  <w:num w:numId="36" w16cid:durableId="973680003">
     <w:abstractNumId w:val="11"/>
   </w:num>
-  <w:num w:numId="3" w16cid:durableId="236863867">
-    <w:abstractNumId w:val="33"/>
-  </w:num>
-  <w:num w:numId="4" w16cid:durableId="218790216">
-    <w:abstractNumId w:val="23"/>
-  </w:num>
-  <w:num w:numId="5" w16cid:durableId="215555486">
-    <w:abstractNumId w:val="1"/>
-  </w:num>
-  <w:num w:numId="6" w16cid:durableId="791559138">
-    <w:abstractNumId w:val="5"/>
-  </w:num>
-  <w:num w:numId="7" w16cid:durableId="336421380">
-    <w:abstractNumId w:val="21"/>
-  </w:num>
-  <w:num w:numId="8" w16cid:durableId="647782956">
-    <w:abstractNumId w:val="25"/>
-  </w:num>
-  <w:num w:numId="9" w16cid:durableId="1133983364">
-    <w:abstractNumId w:val="16"/>
-  </w:num>
-  <w:num w:numId="10" w16cid:durableId="1281567649">
-    <w:abstractNumId w:val="17"/>
-  </w:num>
-  <w:num w:numId="11" w16cid:durableId="682051395">
-    <w:abstractNumId w:val="4"/>
-  </w:num>
-  <w:num w:numId="12" w16cid:durableId="844634937">
-    <w:abstractNumId w:val="9"/>
-  </w:num>
-  <w:num w:numId="13" w16cid:durableId="1005014527">
+  <w:num w:numId="37" w16cid:durableId="2021539513">
     <w:abstractNumId w:val="0"/>
   </w:num>
-  <w:num w:numId="14" w16cid:durableId="699278495">
-    <w:abstractNumId w:val="6"/>
-  </w:num>
-  <w:num w:numId="15" w16cid:durableId="1200434285">
-    <w:abstractNumId w:val="7"/>
-  </w:num>
-  <w:num w:numId="16" w16cid:durableId="803931084">
-    <w:abstractNumId w:val="29"/>
-  </w:num>
-  <w:num w:numId="17" w16cid:durableId="817649668">
-    <w:abstractNumId w:val="30"/>
-  </w:num>
-  <w:num w:numId="18" w16cid:durableId="1944460919">
-    <w:abstractNumId w:val="34"/>
-  </w:num>
-  <w:num w:numId="19" w16cid:durableId="1470592309">
-    <w:abstractNumId w:val="2"/>
-  </w:num>
-  <w:num w:numId="20" w16cid:durableId="1745488857">
-    <w:abstractNumId w:val="31"/>
-  </w:num>
-  <w:num w:numId="21" w16cid:durableId="571888006">
-    <w:abstractNumId w:val="20"/>
-  </w:num>
-  <w:num w:numId="22" w16cid:durableId="707492459">
-    <w:abstractNumId w:val="27"/>
-  </w:num>
-  <w:num w:numId="23" w16cid:durableId="1838378933">
-    <w:abstractNumId w:val="22"/>
-  </w:num>
-  <w:num w:numId="24" w16cid:durableId="1049576392">
-    <w:abstractNumId w:val="3"/>
-  </w:num>
-  <w:num w:numId="25" w16cid:durableId="1777410214">
-    <w:abstractNumId w:val="12"/>
-  </w:num>
-  <w:num w:numId="26" w16cid:durableId="717321203">
-    <w:abstractNumId w:val="35"/>
-  </w:num>
-  <w:num w:numId="27" w16cid:durableId="672073508">
-    <w:abstractNumId w:val="24"/>
-  </w:num>
-  <w:num w:numId="28" w16cid:durableId="565149659">
-    <w:abstractNumId w:val="18"/>
-  </w:num>
-  <w:num w:numId="29" w16cid:durableId="1037698009">
-    <w:abstractNumId w:val="19"/>
-  </w:num>
-  <w:num w:numId="30" w16cid:durableId="1643925802">
-    <w:abstractNumId w:val="32"/>
-  </w:num>
-  <w:num w:numId="31" w16cid:durableId="805856160">
-    <w:abstractNumId w:val="8"/>
-  </w:num>
-  <w:num w:numId="32" w16cid:durableId="191185563">
-    <w:abstractNumId w:val="26"/>
-  </w:num>
-  <w:num w:numId="33" w16cid:durableId="2038189487">
-    <w:abstractNumId w:val="14"/>
-  </w:num>
-  <w:num w:numId="34" w16cid:durableId="745079146">
+  <w:num w:numId="38" w16cid:durableId="1285114339">
     <w:abstractNumId w:val="28"/>
-  </w:num>
-  <w:num w:numId="35" w16cid:durableId="263265015">
-    <w:abstractNumId w:val="13"/>
-  </w:num>
-  <w:num w:numId="36" w16cid:durableId="973680003">
-    <w:abstractNumId w:val="10"/>
   </w:num>
 </w:numbering>
 </file>

</xml_diff>

<commit_message>
Added updated Literature Survey
</commit_message>
<xml_diff>
--- a/Reports/Second Review Report.docx
+++ b/Reports/Second Review Report.docx
@@ -2053,25 +2053,7 @@
           <w:sz w:val="22"/>
           <w:szCs w:val="22"/>
         </w:rPr>
-        <w:t xml:space="preserve"> is a </w:t>
-      </w:r>
-      <w:proofErr w:type="spellStart"/>
-      <w:r>
-        <w:rPr>
-          <w:rFonts w:ascii="Arial" w:hAnsi="Arial" w:cs="Arial"/>
-          <w:sz w:val="22"/>
-          <w:szCs w:val="22"/>
-        </w:rPr>
-        <w:t>bonafide</w:t>
-      </w:r>
-      <w:proofErr w:type="spellEnd"/>
-      <w:r>
-        <w:rPr>
-          <w:rFonts w:ascii="Arial" w:hAnsi="Arial" w:cs="Arial"/>
-          <w:sz w:val="22"/>
-          <w:szCs w:val="22"/>
-        </w:rPr>
-        <w:t xml:space="preserve"> work of </w:t>
+        <w:t xml:space="preserve"> is a bonafide work of </w:t>
       </w:r>
       <w:r>
         <w:rPr>
@@ -10620,6 +10602,310 @@
         <w:jc w:val="both"/>
         <w:rPr>
           <w:rFonts w:ascii="Arial" w:hAnsi="Arial" w:cs="Arial"/>
+          <w:sz w:val="22"/>
+          <w:szCs w:val="22"/>
+        </w:rPr>
+      </w:pPr>
+      <w:r>
+        <w:rPr>
+          <w:rFonts w:ascii="Arial" w:hAnsi="Arial" w:cs="Arial"/>
+          <w:sz w:val="22"/>
+          <w:szCs w:val="22"/>
+        </w:rPr>
+        <w:t xml:space="preserve">With multiple ways of training and testing DNNs in a differentially private manner, GANs also started to develop by adopting these guarantees. Due to their varied applications and usage scenarios, many types of differentially private GANs have emerged to meet the demands in the industry. </w:t>
+      </w:r>
+      <w:proofErr w:type="spellStart"/>
+      <w:r>
+        <w:rPr>
+          <w:rFonts w:ascii="Arial" w:hAnsi="Arial" w:cs="Arial"/>
+          <w:sz w:val="22"/>
+          <w:szCs w:val="22"/>
+        </w:rPr>
+        <w:t>Liyue</w:t>
+      </w:r>
+      <w:proofErr w:type="spellEnd"/>
+      <w:r>
+        <w:rPr>
+          <w:rFonts w:ascii="Arial" w:hAnsi="Arial" w:cs="Arial"/>
+          <w:sz w:val="22"/>
+          <w:szCs w:val="22"/>
+        </w:rPr>
+        <w:t xml:space="preserve"> Fan</w:t>
+      </w:r>
+      <w:r>
+        <w:rPr>
+          <w:rFonts w:ascii="Arial" w:hAnsi="Arial" w:cs="Arial"/>
+          <w:sz w:val="22"/>
+          <w:szCs w:val="22"/>
+        </w:rPr>
+        <w:t xml:space="preserve"> [</w:t>
+      </w:r>
+      <w:r>
+        <w:rPr>
+          <w:rFonts w:ascii="Arial" w:hAnsi="Arial" w:cs="Arial"/>
+          <w:sz w:val="22"/>
+          <w:szCs w:val="22"/>
+        </w:rPr>
+        <w:t>1</w:t>
+      </w:r>
+      <w:r>
+        <w:rPr>
+          <w:rFonts w:ascii="Arial" w:hAnsi="Arial" w:cs="Arial"/>
+          <w:sz w:val="22"/>
+          <w:szCs w:val="22"/>
+        </w:rPr>
+        <w:t>6</w:t>
+      </w:r>
+      <w:r>
+        <w:rPr>
+          <w:rFonts w:ascii="Arial" w:hAnsi="Arial" w:cs="Arial"/>
+          <w:sz w:val="22"/>
+          <w:szCs w:val="22"/>
+        </w:rPr>
+        <w:t>] surveys various GAN variants, including Conditional GAN (CGAN) [</w:t>
+      </w:r>
+      <w:r>
+        <w:rPr>
+          <w:rFonts w:ascii="Arial" w:hAnsi="Arial" w:cs="Arial"/>
+          <w:sz w:val="22"/>
+          <w:szCs w:val="22"/>
+        </w:rPr>
+        <w:t>1</w:t>
+      </w:r>
+      <w:r>
+        <w:rPr>
+          <w:rFonts w:ascii="Arial" w:hAnsi="Arial" w:cs="Arial"/>
+          <w:sz w:val="22"/>
+          <w:szCs w:val="22"/>
+        </w:rPr>
+        <w:t>7</w:t>
+      </w:r>
+      <w:r>
+        <w:rPr>
+          <w:rFonts w:ascii="Arial" w:hAnsi="Arial" w:cs="Arial"/>
+          <w:sz w:val="22"/>
+          <w:szCs w:val="22"/>
+        </w:rPr>
+        <w:t xml:space="preserve">], Wasserstein GAN (WGAN) </w:t>
+      </w:r>
+      <w:r>
+        <w:rPr>
+          <w:rFonts w:ascii="Arial" w:hAnsi="Arial" w:cs="Arial"/>
+          <w:sz w:val="22"/>
+          <w:szCs w:val="22"/>
+        </w:rPr>
+        <w:t>[12]</w:t>
+      </w:r>
+      <w:r>
+        <w:rPr>
+          <w:rFonts w:ascii="Arial" w:hAnsi="Arial" w:cs="Arial"/>
+          <w:sz w:val="22"/>
+          <w:szCs w:val="22"/>
+        </w:rPr>
+        <w:t>[</w:t>
+      </w:r>
+      <w:r>
+        <w:rPr>
+          <w:rFonts w:ascii="Arial" w:hAnsi="Arial" w:cs="Arial"/>
+          <w:sz w:val="22"/>
+          <w:szCs w:val="22"/>
+        </w:rPr>
+        <w:t>1</w:t>
+      </w:r>
+      <w:r>
+        <w:rPr>
+          <w:rFonts w:ascii="Arial" w:hAnsi="Arial" w:cs="Arial"/>
+          <w:sz w:val="22"/>
+          <w:szCs w:val="22"/>
+        </w:rPr>
+        <w:t>8</w:t>
+      </w:r>
+      <w:r>
+        <w:rPr>
+          <w:rFonts w:ascii="Arial" w:hAnsi="Arial" w:cs="Arial"/>
+          <w:sz w:val="22"/>
+          <w:szCs w:val="22"/>
+        </w:rPr>
+        <w:t>], DPGAN [</w:t>
+      </w:r>
+      <w:r>
+        <w:rPr>
+          <w:rFonts w:ascii="Arial" w:hAnsi="Arial" w:cs="Arial"/>
+          <w:sz w:val="22"/>
+          <w:szCs w:val="22"/>
+        </w:rPr>
+        <w:t>1</w:t>
+      </w:r>
+      <w:r>
+        <w:rPr>
+          <w:rFonts w:ascii="Arial" w:hAnsi="Arial" w:cs="Arial"/>
+          <w:sz w:val="22"/>
+          <w:szCs w:val="22"/>
+        </w:rPr>
+        <w:t>9</w:t>
+      </w:r>
+      <w:r>
+        <w:rPr>
+          <w:rFonts w:ascii="Arial" w:hAnsi="Arial" w:cs="Arial"/>
+          <w:sz w:val="22"/>
+          <w:szCs w:val="22"/>
+        </w:rPr>
+        <w:t xml:space="preserve">], </w:t>
+      </w:r>
+      <w:proofErr w:type="spellStart"/>
+      <w:r>
+        <w:rPr>
+          <w:rFonts w:ascii="Arial" w:hAnsi="Arial" w:cs="Arial"/>
+          <w:sz w:val="22"/>
+          <w:szCs w:val="22"/>
+        </w:rPr>
+        <w:t>dp</w:t>
+      </w:r>
+      <w:proofErr w:type="spellEnd"/>
+      <w:r>
+        <w:rPr>
+          <w:rFonts w:ascii="Arial" w:hAnsi="Arial" w:cs="Arial"/>
+          <w:sz w:val="22"/>
+          <w:szCs w:val="22"/>
+        </w:rPr>
+        <w:t>-GAN [</w:t>
+      </w:r>
+      <w:r>
+        <w:rPr>
+          <w:rFonts w:ascii="Arial" w:hAnsi="Arial" w:cs="Arial"/>
+          <w:sz w:val="22"/>
+          <w:szCs w:val="22"/>
+        </w:rPr>
+        <w:t>2</w:t>
+      </w:r>
+      <w:r>
+        <w:rPr>
+          <w:rFonts w:ascii="Arial" w:hAnsi="Arial" w:cs="Arial"/>
+          <w:sz w:val="22"/>
+          <w:szCs w:val="22"/>
+        </w:rPr>
+        <w:t>0</w:t>
+      </w:r>
+      <w:r>
+        <w:rPr>
+          <w:rFonts w:ascii="Arial" w:hAnsi="Arial" w:cs="Arial"/>
+          <w:sz w:val="22"/>
+          <w:szCs w:val="22"/>
+        </w:rPr>
+        <w:t xml:space="preserve">], </w:t>
+      </w:r>
+      <w:proofErr w:type="spellStart"/>
+      <w:r>
+        <w:rPr>
+          <w:rFonts w:ascii="Arial" w:hAnsi="Arial" w:cs="Arial"/>
+          <w:sz w:val="22"/>
+          <w:szCs w:val="22"/>
+        </w:rPr>
+        <w:t>GANobfuscator</w:t>
+      </w:r>
+      <w:proofErr w:type="spellEnd"/>
+      <w:r>
+        <w:rPr>
+          <w:rFonts w:ascii="Arial" w:hAnsi="Arial" w:cs="Arial"/>
+          <w:sz w:val="22"/>
+          <w:szCs w:val="22"/>
+        </w:rPr>
+        <w:t xml:space="preserve"> [</w:t>
+      </w:r>
+      <w:r>
+        <w:rPr>
+          <w:rFonts w:ascii="Arial" w:hAnsi="Arial" w:cs="Arial"/>
+          <w:sz w:val="22"/>
+          <w:szCs w:val="22"/>
+        </w:rPr>
+        <w:t>2</w:t>
+      </w:r>
+      <w:r>
+        <w:rPr>
+          <w:rFonts w:ascii="Arial" w:hAnsi="Arial" w:cs="Arial"/>
+          <w:sz w:val="22"/>
+          <w:szCs w:val="22"/>
+        </w:rPr>
+        <w:t>1</w:t>
+      </w:r>
+      <w:r>
+        <w:rPr>
+          <w:rFonts w:ascii="Arial" w:hAnsi="Arial" w:cs="Arial"/>
+          <w:sz w:val="22"/>
+          <w:szCs w:val="22"/>
+        </w:rPr>
+        <w:t>], PATE-GAN [</w:t>
+      </w:r>
+      <w:r>
+        <w:rPr>
+          <w:rFonts w:ascii="Arial" w:hAnsi="Arial" w:cs="Arial"/>
+          <w:sz w:val="22"/>
+          <w:szCs w:val="22"/>
+        </w:rPr>
+        <w:t>2</w:t>
+      </w:r>
+      <w:r>
+        <w:rPr>
+          <w:rFonts w:ascii="Arial" w:hAnsi="Arial" w:cs="Arial"/>
+          <w:sz w:val="22"/>
+          <w:szCs w:val="22"/>
+        </w:rPr>
+        <w:t>2</w:t>
+      </w:r>
+      <w:r>
+        <w:rPr>
+          <w:rFonts w:ascii="Arial" w:hAnsi="Arial" w:cs="Arial"/>
+          <w:sz w:val="22"/>
+          <w:szCs w:val="22"/>
+        </w:rPr>
+        <w:t>], SPRINT-</w:t>
+      </w:r>
+      <w:r>
+        <w:rPr>
+          <w:rFonts w:ascii="Arial" w:hAnsi="Arial" w:cs="Arial"/>
+          <w:sz w:val="22"/>
+          <w:szCs w:val="22"/>
+        </w:rPr>
+        <w:t>GAN</w:t>
+      </w:r>
+      <w:r>
+        <w:rPr>
+          <w:rFonts w:ascii="Arial" w:hAnsi="Arial" w:cs="Arial"/>
+          <w:sz w:val="22"/>
+          <w:szCs w:val="22"/>
+        </w:rPr>
+        <w:t xml:space="preserve"> [</w:t>
+      </w:r>
+      <w:r>
+        <w:rPr>
+          <w:rFonts w:ascii="Arial" w:hAnsi="Arial" w:cs="Arial"/>
+          <w:sz w:val="22"/>
+          <w:szCs w:val="22"/>
+        </w:rPr>
+        <w:t>2</w:t>
+      </w:r>
+      <w:r>
+        <w:rPr>
+          <w:rFonts w:ascii="Arial" w:hAnsi="Arial" w:cs="Arial"/>
+          <w:sz w:val="22"/>
+          <w:szCs w:val="22"/>
+        </w:rPr>
+        <w:t>3</w:t>
+      </w:r>
+      <w:r>
+        <w:rPr>
+          <w:rFonts w:ascii="Arial" w:hAnsi="Arial" w:cs="Arial"/>
+          <w:sz w:val="22"/>
+          <w:szCs w:val="22"/>
+        </w:rPr>
+        <w:t>].etc. Each of these variants can be distinguished through their training method, differential privacy approach, or application domain.</w:t>
+      </w:r>
+    </w:p>
+    <w:p>
+      <w:pPr>
+        <w:jc w:val="both"/>
+        <w:rPr>
+          <w:rFonts w:ascii="Arial" w:hAnsi="Arial" w:cs="Arial"/>
           <w:color w:val="000000"/>
           <w:sz w:val="22"/>
           <w:szCs w:val="22"/>
@@ -10631,37 +10917,80 @@
           <w:sz w:val="22"/>
           <w:szCs w:val="22"/>
         </w:rPr>
-        <w:t xml:space="preserve">With multiple ways of training and testing DNNs in a differentially private manner, GANs also started to develop by adopting these guarantees. Due to their varied applications and usage scenarios, many types of differentially private GANs have emerged to meet the demands in the industry. </w:t>
+        <w:t xml:space="preserve">In their survey of over 100 published papers, Abraham Wu et al. [24] identify 26 different applications for GANs in different architectural and constructional contexts. Further, they posit that the primary limitation to advancing research on GANs and diversifying their usage is the lack of </w:t>
+      </w:r>
+      <w:proofErr w:type="gramStart"/>
+      <w:r>
+        <w:rPr>
+          <w:rFonts w:ascii="Arial" w:hAnsi="Arial" w:cs="Arial"/>
+          <w:sz w:val="22"/>
+          <w:szCs w:val="22"/>
+        </w:rPr>
+        <w:t>high quality</w:t>
+      </w:r>
+      <w:proofErr w:type="gramEnd"/>
+      <w:r>
+        <w:rPr>
+          <w:rFonts w:ascii="Arial" w:hAnsi="Arial" w:cs="Arial"/>
+          <w:sz w:val="22"/>
+          <w:szCs w:val="22"/>
+        </w:rPr>
+        <w:t xml:space="preserve"> datasets specific to application environments. Alvaro Figueira et al. [25] discuss synthetic data generation using GANs for tabular data. They conclude that major breakthroughs in synthetic data generation using GANs has been in image generation, while tabular data generation is a field largely unexplored in comparison.</w:t>
+      </w:r>
+      <w:r>
+        <w:rPr>
+          <w:rFonts w:ascii="Arial" w:hAnsi="Arial" w:cs="Arial"/>
+          <w:sz w:val="22"/>
+          <w:szCs w:val="22"/>
+        </w:rPr>
+        <w:t xml:space="preserve"> </w:t>
+      </w:r>
+    </w:p>
+    <w:p>
+      <w:pPr>
+        <w:pStyle w:val="NormalWeb"/>
+        <w:spacing w:before="0" w:beforeAutospacing="0" w:after="240" w:afterAutospacing="0" w:line="276" w:lineRule="auto"/>
+        <w:jc w:val="both"/>
+        <w:rPr>
+          <w:rFonts w:ascii="Arial" w:hAnsi="Arial" w:cs="Arial"/>
+          <w:color w:val="000000"/>
+          <w:sz w:val="22"/>
+          <w:szCs w:val="22"/>
+        </w:rPr>
+      </w:pPr>
+      <w:r>
+        <w:rPr>
+          <w:rFonts w:ascii="Arial" w:hAnsi="Arial" w:cs="Arial"/>
+          <w:color w:val="000000"/>
+          <w:sz w:val="22"/>
+          <w:szCs w:val="22"/>
+        </w:rPr>
+        <w:t xml:space="preserve">Wasserstein GAN, proposed by Martin </w:t>
       </w:r>
       <w:proofErr w:type="spellStart"/>
       <w:r>
         <w:rPr>
           <w:rFonts w:ascii="Arial" w:hAnsi="Arial" w:cs="Arial"/>
-          <w:sz w:val="22"/>
-          <w:szCs w:val="22"/>
-        </w:rPr>
-        <w:t>Liyue</w:t>
+          <w:color w:val="000000"/>
+          <w:sz w:val="22"/>
+          <w:szCs w:val="22"/>
+        </w:rPr>
+        <w:t>Arjovsky</w:t>
       </w:r>
       <w:proofErr w:type="spellEnd"/>
       <w:r>
         <w:rPr>
           <w:rFonts w:ascii="Arial" w:hAnsi="Arial" w:cs="Arial"/>
-          <w:sz w:val="22"/>
-          <w:szCs w:val="22"/>
-        </w:rPr>
-        <w:t xml:space="preserve"> Fan</w:t>
-      </w:r>
-      <w:r>
-        <w:rPr>
-          <w:rFonts w:ascii="Arial" w:hAnsi="Arial" w:cs="Arial"/>
-          <w:sz w:val="22"/>
-          <w:szCs w:val="22"/>
-        </w:rPr>
-        <w:t xml:space="preserve"> [</w:t>
-      </w:r>
-      <w:r>
-        <w:rPr>
-          <w:rFonts w:ascii="Arial" w:hAnsi="Arial" w:cs="Arial"/>
+          <w:color w:val="000000"/>
+          <w:sz w:val="22"/>
+          <w:szCs w:val="22"/>
+        </w:rPr>
+        <w:t xml:space="preserve"> et.al [</w:t>
+      </w:r>
+      <w:r>
+        <w:rPr>
+          <w:rFonts w:ascii="Arial" w:hAnsi="Arial" w:cs="Arial"/>
+          <w:color w:val="000000"/>
           <w:sz w:val="22"/>
           <w:szCs w:val="22"/>
         </w:rPr>
@@ -10670,22 +10999,73 @@
       <w:r>
         <w:rPr>
           <w:rFonts w:ascii="Arial" w:hAnsi="Arial" w:cs="Arial"/>
-          <w:sz w:val="22"/>
-          <w:szCs w:val="22"/>
-        </w:rPr>
-        <w:t>6</w:t>
-      </w:r>
-      <w:r>
-        <w:rPr>
-          <w:rFonts w:ascii="Arial" w:hAnsi="Arial" w:cs="Arial"/>
-          <w:sz w:val="22"/>
-          <w:szCs w:val="22"/>
-        </w:rPr>
-        <w:t>] surveys various GAN variants, including Conditional GAN (CGAN) [</w:t>
-      </w:r>
-      <w:r>
-        <w:rPr>
-          <w:rFonts w:ascii="Arial" w:hAnsi="Arial" w:cs="Arial"/>
+          <w:color w:val="000000"/>
+          <w:sz w:val="22"/>
+          <w:szCs w:val="22"/>
+        </w:rPr>
+        <w:t>8</w:t>
+      </w:r>
+      <w:r>
+        <w:rPr>
+          <w:rFonts w:ascii="Arial" w:hAnsi="Arial" w:cs="Arial"/>
+          <w:color w:val="000000"/>
+          <w:sz w:val="22"/>
+          <w:szCs w:val="22"/>
+        </w:rPr>
+        <w:t>], improves learning stability of GANs by using the Wasserstein distance as a cost function</w:t>
+      </w:r>
+      <w:r>
+        <w:rPr>
+          <w:rFonts w:ascii="Arial" w:hAnsi="Arial" w:cs="Arial"/>
+          <w:color w:val="000000"/>
+          <w:sz w:val="22"/>
+          <w:szCs w:val="22"/>
+        </w:rPr>
+        <w:t xml:space="preserve"> [10]</w:t>
+      </w:r>
+      <w:r>
+        <w:rPr>
+          <w:rFonts w:ascii="Arial" w:hAnsi="Arial" w:cs="Arial"/>
+          <w:color w:val="000000"/>
+          <w:sz w:val="22"/>
+          <w:szCs w:val="22"/>
+        </w:rPr>
+        <w:t xml:space="preserve">. WGAN improved the feasibility </w:t>
+      </w:r>
+      <w:r>
+        <w:rPr>
+          <w:rFonts w:ascii="Arial" w:hAnsi="Arial" w:cs="Arial"/>
+          <w:color w:val="000000"/>
+          <w:sz w:val="22"/>
+          <w:szCs w:val="22"/>
+        </w:rPr>
+        <w:lastRenderedPageBreak/>
+        <w:t xml:space="preserve">provided for debugging and hyperparameter search. However, these advances did not guarantee to be differentially private. </w:t>
+      </w:r>
+      <w:proofErr w:type="spellStart"/>
+      <w:r>
+        <w:rPr>
+          <w:rFonts w:ascii="Arial" w:hAnsi="Arial" w:cs="Arial"/>
+          <w:color w:val="000000"/>
+          <w:sz w:val="22"/>
+          <w:szCs w:val="22"/>
+        </w:rPr>
+        <w:t>Dingfan</w:t>
+      </w:r>
+      <w:proofErr w:type="spellEnd"/>
+      <w:r>
+        <w:rPr>
+          <w:rFonts w:ascii="Arial" w:hAnsi="Arial" w:cs="Arial"/>
+          <w:color w:val="000000"/>
+          <w:sz w:val="22"/>
+          <w:szCs w:val="22"/>
+        </w:rPr>
+        <w:t xml:space="preserve"> Chen et.al [</w:t>
+      </w:r>
+      <w:r>
+        <w:rPr>
+          <w:rFonts w:ascii="Arial" w:hAnsi="Arial" w:cs="Arial"/>
+          <w:color w:val="000000"/>
           <w:sz w:val="22"/>
           <w:szCs w:val="22"/>
         </w:rPr>
@@ -10694,83 +11074,31 @@
       <w:r>
         <w:rPr>
           <w:rFonts w:ascii="Arial" w:hAnsi="Arial" w:cs="Arial"/>
-          <w:sz w:val="22"/>
-          <w:szCs w:val="22"/>
-        </w:rPr>
-        <w:t>7</w:t>
-      </w:r>
-      <w:r>
-        <w:rPr>
-          <w:rFonts w:ascii="Arial" w:hAnsi="Arial" w:cs="Arial"/>
-          <w:sz w:val="22"/>
-          <w:szCs w:val="22"/>
-        </w:rPr>
-        <w:t xml:space="preserve">], Wasserstein GAN (WGAN) </w:t>
-      </w:r>
-      <w:r>
-        <w:rPr>
-          <w:rFonts w:ascii="Arial" w:hAnsi="Arial" w:cs="Arial"/>
-          <w:sz w:val="22"/>
-          <w:szCs w:val="22"/>
-        </w:rPr>
-        <w:t>[12]</w:t>
-      </w:r>
-      <w:r>
-        <w:rPr>
-          <w:rFonts w:ascii="Arial" w:hAnsi="Arial" w:cs="Arial"/>
-          <w:sz w:val="22"/>
-          <w:szCs w:val="22"/>
-        </w:rPr>
-        <w:t>[</w:t>
-      </w:r>
-      <w:r>
-        <w:rPr>
-          <w:rFonts w:ascii="Arial" w:hAnsi="Arial" w:cs="Arial"/>
-          <w:sz w:val="22"/>
-          <w:szCs w:val="22"/>
-        </w:rPr>
-        <w:t>1</w:t>
-      </w:r>
-      <w:r>
-        <w:rPr>
-          <w:rFonts w:ascii="Arial" w:hAnsi="Arial" w:cs="Arial"/>
-          <w:sz w:val="22"/>
-          <w:szCs w:val="22"/>
-        </w:rPr>
-        <w:t>8</w:t>
-      </w:r>
-      <w:r>
-        <w:rPr>
-          <w:rFonts w:ascii="Arial" w:hAnsi="Arial" w:cs="Arial"/>
-          <w:sz w:val="22"/>
-          <w:szCs w:val="22"/>
-        </w:rPr>
-        <w:t>], DPGAN [</w:t>
-      </w:r>
-      <w:r>
-        <w:rPr>
-          <w:rFonts w:ascii="Arial" w:hAnsi="Arial" w:cs="Arial"/>
-          <w:sz w:val="22"/>
-          <w:szCs w:val="22"/>
-        </w:rPr>
-        <w:t>1</w:t>
-      </w:r>
-      <w:r>
-        <w:rPr>
-          <w:rFonts w:ascii="Arial" w:hAnsi="Arial" w:cs="Arial"/>
-          <w:sz w:val="22"/>
-          <w:szCs w:val="22"/>
-        </w:rPr>
-        <w:t>9</w:t>
-      </w:r>
-      <w:r>
-        <w:rPr>
-          <w:rFonts w:ascii="Arial" w:hAnsi="Arial" w:cs="Arial"/>
-          <w:sz w:val="22"/>
-          <w:szCs w:val="22"/>
-        </w:rPr>
-        <w:t xml:space="preserve">], </w:t>
-      </w:r>
+          <w:color w:val="000000"/>
+          <w:sz w:val="22"/>
+          <w:szCs w:val="22"/>
+        </w:rPr>
+        <w:t>3</w:t>
+      </w:r>
+      <w:r>
+        <w:rPr>
+          <w:rFonts w:ascii="Arial" w:hAnsi="Arial" w:cs="Arial"/>
+          <w:color w:val="000000"/>
+          <w:sz w:val="22"/>
+          <w:szCs w:val="22"/>
+        </w:rPr>
+        <w:t>] provided these guarantees by distorting gradient information in a precise manner, putting forth the Gradient Sanitized Wasserstein GAN (GS-WGAN) model with rigorous privacy guarantees that could be trained in both centralized and federated environments. Validated on benchmark image datasets, GS-WGAN applies the privacy preserving training techniques to the generator alone, such that sanitized datasets can be generated while maintaining downstream utility.</w:t>
+      </w:r>
+    </w:p>
+    <w:p>
+      <w:pPr>
+        <w:jc w:val="both"/>
+        <w:rPr>
+          <w:rFonts w:ascii="Arial" w:hAnsi="Arial" w:cs="Arial"/>
+          <w:sz w:val="22"/>
+          <w:szCs w:val="22"/>
+        </w:rPr>
+      </w:pPr>
       <w:proofErr w:type="spellStart"/>
       <w:r>
         <w:rPr>
@@ -10778,7 +11106,7 @@
           <w:sz w:val="22"/>
           <w:szCs w:val="22"/>
         </w:rPr>
-        <w:t>dp</w:t>
+        <w:t>Liyang</w:t>
       </w:r>
       <w:proofErr w:type="spellEnd"/>
       <w:r>
@@ -10787,31 +11115,89 @@
           <w:sz w:val="22"/>
           <w:szCs w:val="22"/>
         </w:rPr>
-        <w:t>-GAN [</w:t>
-      </w:r>
-      <w:r>
-        <w:rPr>
-          <w:rFonts w:ascii="Arial" w:hAnsi="Arial" w:cs="Arial"/>
-          <w:sz w:val="22"/>
-          <w:szCs w:val="22"/>
-        </w:rPr>
-        <w:t>2</w:t>
-      </w:r>
-      <w:r>
-        <w:rPr>
-          <w:rFonts w:ascii="Arial" w:hAnsi="Arial" w:cs="Arial"/>
-          <w:sz w:val="22"/>
-          <w:szCs w:val="22"/>
-        </w:rPr>
-        <w:t>0</w:t>
-      </w:r>
-      <w:r>
-        <w:rPr>
-          <w:rFonts w:ascii="Arial" w:hAnsi="Arial" w:cs="Arial"/>
-          <w:sz w:val="22"/>
-          <w:szCs w:val="22"/>
-        </w:rPr>
-        <w:t xml:space="preserve">], </w:t>
+        <w:t xml:space="preserve"> Xie</w:t>
+      </w:r>
+      <w:r>
+        <w:rPr>
+          <w:rFonts w:ascii="Arial" w:hAnsi="Arial" w:cs="Arial"/>
+          <w:sz w:val="22"/>
+          <w:szCs w:val="22"/>
+        </w:rPr>
+        <w:t xml:space="preserve"> et al. [29] proposed a framework implementing differential privacy for WGAN, using noise addition and weight clipping.</w:t>
+      </w:r>
+      <w:r>
+        <w:rPr>
+          <w:rFonts w:ascii="Arial" w:hAnsi="Arial" w:cs="Arial"/>
+          <w:sz w:val="22"/>
+          <w:szCs w:val="22"/>
+        </w:rPr>
+        <w:t xml:space="preserve"> </w:t>
+      </w:r>
+      <w:r>
+        <w:rPr>
+          <w:rFonts w:ascii="Arial" w:hAnsi="Arial" w:cs="Arial"/>
+          <w:sz w:val="22"/>
+          <w:szCs w:val="22"/>
+        </w:rPr>
+        <w:t xml:space="preserve">The authors demonstrate the effectiveness of their approach on several datasets, including the MNIST and </w:t>
+      </w:r>
+      <w:r>
+        <w:rPr>
+          <w:rFonts w:ascii="Arial" w:hAnsi="Arial" w:cs="Arial"/>
+          <w:sz w:val="22"/>
+          <w:szCs w:val="22"/>
+        </w:rPr>
+        <w:t xml:space="preserve">MIMIM-III </w:t>
+      </w:r>
+      <w:r>
+        <w:rPr>
+          <w:rFonts w:ascii="Arial" w:hAnsi="Arial" w:cs="Arial"/>
+          <w:sz w:val="22"/>
+          <w:szCs w:val="22"/>
+        </w:rPr>
+        <w:t xml:space="preserve">datasets, and show that their differentially private GAN </w:t>
+      </w:r>
+      <w:proofErr w:type="gramStart"/>
+      <w:r>
+        <w:rPr>
+          <w:rFonts w:ascii="Arial" w:hAnsi="Arial" w:cs="Arial"/>
+          <w:sz w:val="22"/>
+          <w:szCs w:val="22"/>
+        </w:rPr>
+        <w:t>is</w:t>
+      </w:r>
+      <w:r>
+        <w:rPr>
+          <w:rFonts w:ascii="Arial" w:hAnsi="Arial" w:cs="Arial"/>
+          <w:sz w:val="22"/>
+          <w:szCs w:val="22"/>
+        </w:rPr>
+        <w:t xml:space="preserve"> able to</w:t>
+      </w:r>
+      <w:proofErr w:type="gramEnd"/>
+      <w:r>
+        <w:rPr>
+          <w:rFonts w:ascii="Arial" w:hAnsi="Arial" w:cs="Arial"/>
+          <w:sz w:val="22"/>
+          <w:szCs w:val="22"/>
+        </w:rPr>
+        <w:t xml:space="preserve"> generate high-quality synthetic data while preserving the privacy of individuals in the training data</w:t>
+      </w:r>
+      <w:r>
+        <w:rPr>
+          <w:rFonts w:ascii="Arial" w:hAnsi="Arial" w:cs="Arial"/>
+          <w:sz w:val="22"/>
+          <w:szCs w:val="22"/>
+        </w:rPr>
+        <w:t>.</w:t>
+      </w:r>
+      <w:r>
+        <w:rPr>
+          <w:rFonts w:ascii="Arial" w:hAnsi="Arial" w:cs="Arial"/>
+          <w:sz w:val="22"/>
+          <w:szCs w:val="22"/>
+        </w:rPr>
+        <w:t xml:space="preserve"> </w:t>
       </w:r>
       <w:proofErr w:type="spellStart"/>
       <w:r>
@@ -10820,7 +11206,7 @@
           <w:sz w:val="22"/>
           <w:szCs w:val="22"/>
         </w:rPr>
-        <w:t>GANobfuscator</w:t>
+        <w:t>Jinsung</w:t>
       </w:r>
       <w:proofErr w:type="spellEnd"/>
       <w:r>
@@ -10829,271 +11215,95 @@
           <w:sz w:val="22"/>
           <w:szCs w:val="22"/>
         </w:rPr>
-        <w:t xml:space="preserve"> [</w:t>
-      </w:r>
-      <w:r>
-        <w:rPr>
-          <w:rFonts w:ascii="Arial" w:hAnsi="Arial" w:cs="Arial"/>
-          <w:sz w:val="22"/>
-          <w:szCs w:val="22"/>
-        </w:rPr>
-        <w:t>2</w:t>
-      </w:r>
-      <w:r>
-        <w:rPr>
-          <w:rFonts w:ascii="Arial" w:hAnsi="Arial" w:cs="Arial"/>
-          <w:sz w:val="22"/>
-          <w:szCs w:val="22"/>
-        </w:rPr>
-        <w:t>1</w:t>
-      </w:r>
-      <w:r>
-        <w:rPr>
-          <w:rFonts w:ascii="Arial" w:hAnsi="Arial" w:cs="Arial"/>
-          <w:sz w:val="22"/>
-          <w:szCs w:val="22"/>
-        </w:rPr>
-        <w:t>], PATE-GAN [</w:t>
-      </w:r>
-      <w:r>
-        <w:rPr>
-          <w:rFonts w:ascii="Arial" w:hAnsi="Arial" w:cs="Arial"/>
-          <w:sz w:val="22"/>
-          <w:szCs w:val="22"/>
-        </w:rPr>
-        <w:t>2</w:t>
-      </w:r>
-      <w:r>
-        <w:rPr>
-          <w:rFonts w:ascii="Arial" w:hAnsi="Arial" w:cs="Arial"/>
-          <w:sz w:val="22"/>
-          <w:szCs w:val="22"/>
-        </w:rPr>
-        <w:t>2</w:t>
-      </w:r>
-      <w:r>
-        <w:rPr>
-          <w:rFonts w:ascii="Arial" w:hAnsi="Arial" w:cs="Arial"/>
-          <w:sz w:val="22"/>
-          <w:szCs w:val="22"/>
-        </w:rPr>
-        <w:t>], SPRINT-</w:t>
-      </w:r>
-      <w:r>
-        <w:rPr>
-          <w:rFonts w:ascii="Arial" w:hAnsi="Arial" w:cs="Arial"/>
-          <w:sz w:val="22"/>
-          <w:szCs w:val="22"/>
-        </w:rPr>
-        <w:t>GAN</w:t>
-      </w:r>
-      <w:r>
-        <w:rPr>
-          <w:rFonts w:ascii="Arial" w:hAnsi="Arial" w:cs="Arial"/>
-          <w:sz w:val="22"/>
-          <w:szCs w:val="22"/>
-        </w:rPr>
-        <w:t xml:space="preserve"> [</w:t>
-      </w:r>
-      <w:r>
-        <w:rPr>
-          <w:rFonts w:ascii="Arial" w:hAnsi="Arial" w:cs="Arial"/>
-          <w:sz w:val="22"/>
-          <w:szCs w:val="22"/>
-        </w:rPr>
-        <w:t>2</w:t>
-      </w:r>
-      <w:r>
-        <w:rPr>
-          <w:rFonts w:ascii="Arial" w:hAnsi="Arial" w:cs="Arial"/>
-          <w:sz w:val="22"/>
-          <w:szCs w:val="22"/>
-        </w:rPr>
-        <w:t>3</w:t>
-      </w:r>
-      <w:r>
-        <w:rPr>
-          <w:rFonts w:ascii="Arial" w:hAnsi="Arial" w:cs="Arial"/>
-          <w:sz w:val="22"/>
-          <w:szCs w:val="22"/>
-        </w:rPr>
-        <w:t>].etc. Each of these variants can be distinguished through their training method, differential privacy approach, or application domains [</w:t>
-      </w:r>
-      <w:r>
-        <w:rPr>
-          <w:rFonts w:ascii="Arial" w:hAnsi="Arial" w:cs="Arial"/>
-          <w:sz w:val="22"/>
-          <w:szCs w:val="22"/>
-        </w:rPr>
-        <w:t>2</w:t>
-      </w:r>
-      <w:r>
-        <w:rPr>
-          <w:rFonts w:ascii="Arial" w:hAnsi="Arial" w:cs="Arial"/>
-          <w:sz w:val="22"/>
-          <w:szCs w:val="22"/>
-        </w:rPr>
-        <w:t>4</w:t>
-      </w:r>
-      <w:r>
-        <w:rPr>
-          <w:rFonts w:ascii="Arial" w:hAnsi="Arial" w:cs="Arial"/>
-          <w:sz w:val="22"/>
-          <w:szCs w:val="22"/>
-        </w:rPr>
-        <w:t>] [</w:t>
-      </w:r>
-      <w:r>
-        <w:rPr>
-          <w:rFonts w:ascii="Arial" w:hAnsi="Arial" w:cs="Arial"/>
-          <w:sz w:val="22"/>
-          <w:szCs w:val="22"/>
-        </w:rPr>
-        <w:t>2</w:t>
-      </w:r>
-      <w:r>
-        <w:rPr>
-          <w:rFonts w:ascii="Arial" w:hAnsi="Arial" w:cs="Arial"/>
-          <w:sz w:val="22"/>
-          <w:szCs w:val="22"/>
-        </w:rPr>
-        <w:t>5</w:t>
-      </w:r>
-      <w:r>
-        <w:rPr>
-          <w:rFonts w:ascii="Arial" w:hAnsi="Arial" w:cs="Arial"/>
-          <w:sz w:val="22"/>
-          <w:szCs w:val="22"/>
-        </w:rPr>
-        <w:t xml:space="preserve">]. </w:t>
-      </w:r>
-    </w:p>
-    <w:p>
-      <w:pPr>
-        <w:pStyle w:val="NormalWeb"/>
-        <w:spacing w:before="0" w:beforeAutospacing="0" w:after="0" w:afterAutospacing="0" w:line="276" w:lineRule="auto"/>
-        <w:jc w:val="both"/>
-      </w:pPr>
-      <w:r>
-        <w:rPr>
-          <w:rFonts w:ascii="Arial" w:hAnsi="Arial" w:cs="Arial"/>
-          <w:color w:val="000000"/>
-          <w:sz w:val="22"/>
-          <w:szCs w:val="22"/>
-        </w:rPr>
-        <w:t xml:space="preserve">Wasserstein GAN, proposed by Martin </w:t>
+        <w:t xml:space="preserve"> Yoon et al. [30] </w:t>
+      </w:r>
+      <w:r>
+        <w:rPr>
+          <w:rFonts w:ascii="Arial" w:hAnsi="Arial" w:cs="Arial"/>
+          <w:sz w:val="22"/>
+          <w:szCs w:val="22"/>
+        </w:rPr>
+        <w:t>introduce the concept of supervised loss</w:t>
+      </w:r>
+      <w:r>
+        <w:rPr>
+          <w:rFonts w:ascii="Arial" w:hAnsi="Arial" w:cs="Arial"/>
+          <w:sz w:val="22"/>
+          <w:szCs w:val="22"/>
+        </w:rPr>
+        <w:t xml:space="preserve"> through </w:t>
       </w:r>
       <w:proofErr w:type="spellStart"/>
       <w:r>
         <w:rPr>
           <w:rFonts w:ascii="Arial" w:hAnsi="Arial" w:cs="Arial"/>
-          <w:color w:val="000000"/>
-          <w:sz w:val="22"/>
-          <w:szCs w:val="22"/>
-        </w:rPr>
-        <w:t>Arjovsky</w:t>
+          <w:sz w:val="22"/>
+          <w:szCs w:val="22"/>
+        </w:rPr>
+        <w:t>TimeGAN</w:t>
       </w:r>
       <w:proofErr w:type="spellEnd"/>
       <w:r>
         <w:rPr>
           <w:rFonts w:ascii="Arial" w:hAnsi="Arial" w:cs="Arial"/>
-          <w:color w:val="000000"/>
-          <w:sz w:val="22"/>
-          <w:szCs w:val="22"/>
-        </w:rPr>
-        <w:t xml:space="preserve"> et.al [</w:t>
-      </w:r>
-      <w:r>
-        <w:rPr>
-          <w:rFonts w:ascii="Arial" w:hAnsi="Arial" w:cs="Arial"/>
-          <w:color w:val="000000"/>
-          <w:sz w:val="22"/>
-          <w:szCs w:val="22"/>
-        </w:rPr>
-        <w:t>1</w:t>
-      </w:r>
-      <w:r>
-        <w:rPr>
-          <w:rFonts w:ascii="Arial" w:hAnsi="Arial" w:cs="Arial"/>
-          <w:color w:val="000000"/>
-          <w:sz w:val="22"/>
-          <w:szCs w:val="22"/>
-        </w:rPr>
-        <w:t>8</w:t>
-      </w:r>
-      <w:r>
-        <w:rPr>
-          <w:rFonts w:ascii="Arial" w:hAnsi="Arial" w:cs="Arial"/>
-          <w:color w:val="000000"/>
-          <w:sz w:val="22"/>
-          <w:szCs w:val="22"/>
-        </w:rPr>
-        <w:t>], improves learning stability of GANs by using the Wasserstein distance as a cost function</w:t>
-      </w:r>
-      <w:r>
-        <w:rPr>
-          <w:rFonts w:ascii="Arial" w:hAnsi="Arial" w:cs="Arial"/>
-          <w:color w:val="000000"/>
-          <w:sz w:val="22"/>
-          <w:szCs w:val="22"/>
-        </w:rPr>
-        <w:t xml:space="preserve"> [10]</w:t>
-      </w:r>
-      <w:r>
-        <w:rPr>
-          <w:rFonts w:ascii="Arial" w:hAnsi="Arial" w:cs="Arial"/>
-          <w:color w:val="000000"/>
-          <w:sz w:val="22"/>
-          <w:szCs w:val="22"/>
-        </w:rPr>
-        <w:t xml:space="preserve">. WGAN improved the feasibility provided for debugging and hyperparameter search. However, these advances did not guarantee to be differentially private. </w:t>
+          <w:sz w:val="22"/>
+          <w:szCs w:val="22"/>
+        </w:rPr>
+        <w:t>, which is different from other GAN architectures (</w:t>
+      </w:r>
+      <w:proofErr w:type="gramStart"/>
+      <w:r>
+        <w:rPr>
+          <w:rFonts w:ascii="Arial" w:hAnsi="Arial" w:cs="Arial"/>
+          <w:sz w:val="22"/>
+          <w:szCs w:val="22"/>
+        </w:rPr>
+        <w:t>e.g.</w:t>
+      </w:r>
+      <w:proofErr w:type="gramEnd"/>
+      <w:r>
+        <w:rPr>
+          <w:rFonts w:ascii="Arial" w:hAnsi="Arial" w:cs="Arial"/>
+          <w:sz w:val="22"/>
+          <w:szCs w:val="22"/>
+        </w:rPr>
+        <w:t xml:space="preserve"> WGAN) where unsupervised adversarial loss is implemented on both real and synthetic data. The </w:t>
       </w:r>
       <w:proofErr w:type="spellStart"/>
       <w:r>
         <w:rPr>
           <w:rFonts w:ascii="Arial" w:hAnsi="Arial" w:cs="Arial"/>
-          <w:color w:val="000000"/>
-          <w:sz w:val="22"/>
-          <w:szCs w:val="22"/>
-        </w:rPr>
-        <w:t>Dingfan</w:t>
+          <w:sz w:val="22"/>
+          <w:szCs w:val="22"/>
+        </w:rPr>
+        <w:t>TimeGAN</w:t>
       </w:r>
       <w:proofErr w:type="spellEnd"/>
       <w:r>
         <w:rPr>
           <w:rFonts w:ascii="Arial" w:hAnsi="Arial" w:cs="Arial"/>
-          <w:color w:val="000000"/>
-          <w:sz w:val="22"/>
-          <w:szCs w:val="22"/>
-        </w:rPr>
-        <w:t xml:space="preserve"> Chen et.al [</w:t>
-      </w:r>
-      <w:r>
-        <w:rPr>
-          <w:rFonts w:ascii="Arial" w:hAnsi="Arial" w:cs="Arial"/>
-          <w:color w:val="000000"/>
-          <w:sz w:val="22"/>
-          <w:szCs w:val="22"/>
-        </w:rPr>
-        <w:t>1</w:t>
-      </w:r>
-      <w:r>
-        <w:rPr>
-          <w:rFonts w:ascii="Arial" w:hAnsi="Arial" w:cs="Arial"/>
-          <w:color w:val="000000"/>
-          <w:sz w:val="22"/>
-          <w:szCs w:val="22"/>
-        </w:rPr>
-        <w:t>3</w:t>
-      </w:r>
-      <w:r>
-        <w:rPr>
-          <w:rFonts w:ascii="Arial" w:hAnsi="Arial" w:cs="Arial"/>
-          <w:color w:val="000000"/>
-          <w:sz w:val="22"/>
-          <w:szCs w:val="22"/>
-        </w:rPr>
-        <w:t>] provided these guarantees by distorting gradient information in a precise manner, putting forth the Gradient Sanitized Wasserstein GAN (GS-WGAN) model with rigorous privacy guarantees that could be trained in both centralized and federated environments. Validated on benchmark image datasets, GS-WGAN applies the privacy preserving training techniques to the generator alone, such that sanitized datasets can be generated while maintaining downstream utility.</w:t>
+          <w:sz w:val="22"/>
+          <w:szCs w:val="22"/>
+        </w:rPr>
+        <w:t xml:space="preserve"> model is encouraged to capture time conditional distribution within the data by using the original data as a supervision. </w:t>
+      </w:r>
+      <w:proofErr w:type="gramStart"/>
+      <w:r>
+        <w:rPr>
+          <w:rFonts w:ascii="Arial" w:hAnsi="Arial" w:cs="Arial"/>
+          <w:sz w:val="22"/>
+          <w:szCs w:val="22"/>
+        </w:rPr>
+        <w:t>Additionally</w:t>
+      </w:r>
+      <w:proofErr w:type="gramEnd"/>
+      <w:r>
+        <w:rPr>
+          <w:rFonts w:ascii="Arial" w:hAnsi="Arial" w:cs="Arial"/>
+          <w:sz w:val="22"/>
+          <w:szCs w:val="22"/>
+        </w:rPr>
+        <w:t xml:space="preserve"> it contains an embedding network, which is in charge of decreasing the dimensionality of the adversarial learning space.</w:t>
       </w:r>
     </w:p>
     <w:p>
@@ -11111,7 +11321,6 @@
           <w:sz w:val="22"/>
           <w:szCs w:val="22"/>
         </w:rPr>
-        <w:lastRenderedPageBreak/>
         <w:t>Although GANs have gained</w:t>
       </w:r>
       <w:r>
@@ -11122,23 +11331,13 @@
         </w:rPr>
         <w:t xml:space="preserve"> popularity for their proficiency in image generation tasks, many datasets and data requirements seek the usage of tabular data. This type of data tends to often be multi-modal in nature, and some of the prominent usages of synthetic tabular data lie in time-series applications. </w:t>
       </w:r>
-      <w:proofErr w:type="spellStart"/>
-      <w:r>
-        <w:rPr>
-          <w:rFonts w:ascii="Arial" w:hAnsi="Arial" w:cs="Arial"/>
-          <w:sz w:val="22"/>
-          <w:szCs w:val="22"/>
-        </w:rPr>
-        <w:t>Pepijn</w:t>
-      </w:r>
-      <w:proofErr w:type="spellEnd"/>
-      <w:r>
-        <w:rPr>
-          <w:rFonts w:ascii="Arial" w:hAnsi="Arial" w:cs="Arial"/>
-          <w:sz w:val="22"/>
-          <w:szCs w:val="22"/>
-        </w:rPr>
-        <w:t xml:space="preserve"> </w:t>
+      <w:r>
+        <w:rPr>
+          <w:rFonts w:ascii="Arial" w:hAnsi="Arial" w:cs="Arial"/>
+          <w:sz w:val="22"/>
+          <w:szCs w:val="22"/>
+        </w:rPr>
+        <w:t xml:space="preserve">Pepijn </w:t>
       </w:r>
       <w:proofErr w:type="spellStart"/>
       <w:r>
@@ -11881,27 +12080,7 @@
           <w:szCs w:val="22"/>
           <w:lang w:val="en-US"/>
         </w:rPr>
-        <w:t xml:space="preserve">Google </w:t>
-      </w:r>
-      <w:proofErr w:type="spellStart"/>
-      <w:r>
-        <w:rPr>
-          <w:rFonts w:ascii="Arial" w:hAnsi="Arial" w:cs="Arial"/>
-          <w:sz w:val="22"/>
-          <w:szCs w:val="22"/>
-          <w:lang w:val="en-US"/>
-        </w:rPr>
-        <w:t>Colaboratory</w:t>
-      </w:r>
-      <w:proofErr w:type="spellEnd"/>
-      <w:r>
-        <w:rPr>
-          <w:rFonts w:ascii="Arial" w:hAnsi="Arial" w:cs="Arial"/>
-          <w:sz w:val="22"/>
-          <w:szCs w:val="22"/>
-          <w:lang w:val="en-US"/>
-        </w:rPr>
-        <w:t xml:space="preserve"> </w:t>
+        <w:t xml:space="preserve">Google Colaboratory </w:t>
       </w:r>
     </w:p>
     <w:p>
@@ -12018,7 +12197,6 @@
           <w:lang w:val="en-US"/>
         </w:rPr>
       </w:pPr>
-      <w:proofErr w:type="spellStart"/>
       <w:r>
         <w:rPr>
           <w:rFonts w:ascii="Arial" w:hAnsi="Arial" w:cs="Arial"/>
@@ -12028,48 +12206,16 @@
           <w:szCs w:val="22"/>
           <w:lang w:val="en-US"/>
         </w:rPr>
-        <w:t>PyTorch</w:t>
-      </w:r>
-      <w:proofErr w:type="spellEnd"/>
-      <w:r>
-        <w:rPr>
-          <w:rFonts w:ascii="Arial" w:hAnsi="Arial" w:cs="Arial"/>
-          <w:b/>
-          <w:bCs/>
+        <w:t>PyTorch v.1.7.0+:</w:t>
+      </w:r>
+      <w:r>
+        <w:rPr>
+          <w:rFonts w:ascii="Arial" w:hAnsi="Arial" w:cs="Arial"/>
           <w:sz w:val="22"/>
           <w:szCs w:val="22"/>
           <w:lang w:val="en-US"/>
         </w:rPr>
-        <w:t xml:space="preserve"> v.1.7.0+:</w:t>
-      </w:r>
-      <w:r>
-        <w:rPr>
-          <w:rFonts w:ascii="Arial" w:hAnsi="Arial" w:cs="Arial"/>
-          <w:sz w:val="22"/>
-          <w:szCs w:val="22"/>
-          <w:lang w:val="en-US"/>
-        </w:rPr>
-        <w:t xml:space="preserve"> </w:t>
-      </w:r>
-      <w:proofErr w:type="spellStart"/>
-      <w:r>
-        <w:rPr>
-          <w:rFonts w:ascii="Arial" w:hAnsi="Arial" w:cs="Arial"/>
-          <w:sz w:val="22"/>
-          <w:szCs w:val="22"/>
-          <w:lang w:val="en-US"/>
-        </w:rPr>
-        <w:t>PyTorch</w:t>
-      </w:r>
-      <w:proofErr w:type="spellEnd"/>
-      <w:r>
-        <w:rPr>
-          <w:rFonts w:ascii="Arial" w:hAnsi="Arial" w:cs="Arial"/>
-          <w:sz w:val="22"/>
-          <w:szCs w:val="22"/>
-          <w:lang w:val="en-US"/>
-        </w:rPr>
-        <w:t xml:space="preserve"> is a Python library based on the Torch library. It provides Tensor computing capabilities and deep neural networks.</w:t>
+        <w:t xml:space="preserve"> PyTorch is a Python library based on the Torch library. It provides Tensor computing capabilities and deep neural networks.</w:t>
       </w:r>
     </w:p>
     <w:p>
@@ -12133,80 +12279,16 @@
           <w:szCs w:val="22"/>
           <w:lang w:val="en-US"/>
         </w:rPr>
-        <w:t xml:space="preserve">Google </w:t>
-      </w:r>
-      <w:proofErr w:type="spellStart"/>
-      <w:r>
-        <w:rPr>
-          <w:rFonts w:ascii="Arial" w:hAnsi="Arial" w:cs="Arial"/>
-          <w:b/>
-          <w:bCs/>
+        <w:t>Google Colaboratory:</w:t>
+      </w:r>
+      <w:r>
+        <w:rPr>
+          <w:rFonts w:ascii="Arial" w:hAnsi="Arial" w:cs="Arial"/>
           <w:sz w:val="22"/>
           <w:szCs w:val="22"/>
           <w:lang w:val="en-US"/>
         </w:rPr>
-        <w:t>Colaboratory</w:t>
-      </w:r>
-      <w:proofErr w:type="spellEnd"/>
-      <w:r>
-        <w:rPr>
-          <w:rFonts w:ascii="Arial" w:hAnsi="Arial" w:cs="Arial"/>
-          <w:b/>
-          <w:bCs/>
-          <w:sz w:val="22"/>
-          <w:szCs w:val="22"/>
-          <w:lang w:val="en-US"/>
-        </w:rPr>
-        <w:t>:</w:t>
-      </w:r>
-      <w:r>
-        <w:rPr>
-          <w:rFonts w:ascii="Arial" w:hAnsi="Arial" w:cs="Arial"/>
-          <w:sz w:val="22"/>
-          <w:szCs w:val="22"/>
-          <w:lang w:val="en-US"/>
-        </w:rPr>
-        <w:t xml:space="preserve"> Google </w:t>
-      </w:r>
-      <w:proofErr w:type="spellStart"/>
-      <w:r>
-        <w:rPr>
-          <w:rFonts w:ascii="Arial" w:hAnsi="Arial" w:cs="Arial"/>
-          <w:sz w:val="22"/>
-          <w:szCs w:val="22"/>
-          <w:lang w:val="en-US"/>
-        </w:rPr>
-        <w:t>Colaboratory</w:t>
-      </w:r>
-      <w:proofErr w:type="spellEnd"/>
-      <w:r>
-        <w:rPr>
-          <w:rFonts w:ascii="Arial" w:hAnsi="Arial" w:cs="Arial"/>
-          <w:sz w:val="22"/>
-          <w:szCs w:val="22"/>
-          <w:lang w:val="en-US"/>
-        </w:rPr>
-        <w:t xml:space="preserve"> is a cloud-run </w:t>
-      </w:r>
-      <w:proofErr w:type="spellStart"/>
-      <w:r>
-        <w:rPr>
-          <w:rFonts w:ascii="Arial" w:hAnsi="Arial" w:cs="Arial"/>
-          <w:sz w:val="22"/>
-          <w:szCs w:val="22"/>
-          <w:lang w:val="en-US"/>
-        </w:rPr>
-        <w:t>Jupyter</w:t>
-      </w:r>
-      <w:proofErr w:type="spellEnd"/>
-      <w:r>
-        <w:rPr>
-          <w:rFonts w:ascii="Arial" w:hAnsi="Arial" w:cs="Arial"/>
-          <w:sz w:val="22"/>
-          <w:szCs w:val="22"/>
-          <w:lang w:val="en-US"/>
-        </w:rPr>
-        <w:t xml:space="preserve"> notebook environment that allows collaboration on code without requiring additional setup. It supports man popular machine learning libraries and even provides facilities to switch runtime environments.</w:t>
+        <w:t xml:space="preserve"> Google Colaboratory is a cloud-run Jupyter notebook environment that allows collaboration on code without requiring additional setup. It supports man popular machine learning libraries and even provides facilities to switch runtime environments.</w:t>
       </w:r>
     </w:p>
     <w:p>
@@ -13918,18 +14000,7 @@
           <w:sz w:val="36"/>
           <w:szCs w:val="36"/>
         </w:rPr>
-        <w:t>Models Implemented</w:t>
-      </w:r>
-      <w:r>
-        <w:rPr>
-          <w:rFonts w:ascii="Arial" w:hAnsi="Arial" w:cs="Arial"/>
-          <w:b/>
-          <w:bCs/>
-          <w:color w:val="000000"/>
-          <w:sz w:val="36"/>
-          <w:szCs w:val="36"/>
-        </w:rPr>
-        <w:t xml:space="preserve"> </w:t>
+        <w:t xml:space="preserve">Models Implemented </w:t>
       </w:r>
     </w:p>
     <w:p>
@@ -14319,7 +14390,6 @@
         </w:rPr>
         <w:t>, and Arvind Narayanan. "Leakage and the reproducibility crisis in ML-based science." </w:t>
       </w:r>
-      <w:proofErr w:type="spellStart"/>
       <w:r>
         <w:rPr>
           <w:rFonts w:ascii="Arial" w:hAnsi="Arial" w:cs="Arial"/>
@@ -14328,18 +14398,7 @@
           <w:sz w:val="22"/>
           <w:szCs w:val="22"/>
         </w:rPr>
-        <w:t>arXiv</w:t>
-      </w:r>
-      <w:proofErr w:type="spellEnd"/>
-      <w:r>
-        <w:rPr>
-          <w:rFonts w:ascii="Arial" w:hAnsi="Arial" w:cs="Arial"/>
-          <w:i/>
-          <w:iCs/>
-          <w:sz w:val="22"/>
-          <w:szCs w:val="22"/>
-        </w:rPr>
-        <w:t xml:space="preserve"> preprint arXiv:2207.07048</w:t>
+        <w:t>arXiv preprint arXiv:2207.07048</w:t>
       </w:r>
       <w:r>
         <w:rPr>
@@ -14408,7 +14467,7 @@
           <w:sz w:val="22"/>
           <w:szCs w:val="22"/>
         </w:rPr>
-        <w:t xml:space="preserve"> </w:t>
+        <w:t xml:space="preserve"> Xie, </w:t>
       </w:r>
       <w:proofErr w:type="spellStart"/>
       <w:r>
@@ -14417,7 +14476,7 @@
           <w:sz w:val="22"/>
           <w:szCs w:val="22"/>
         </w:rPr>
-        <w:t>Xie</w:t>
+        <w:t>Yaopeng</w:t>
       </w:r>
       <w:proofErr w:type="spellEnd"/>
       <w:r>
@@ -14426,7 +14485,7 @@
           <w:sz w:val="22"/>
           <w:szCs w:val="22"/>
         </w:rPr>
-        <w:t xml:space="preserve">, </w:t>
+        <w:t xml:space="preserve"> Wang, Jian Zou, Jinbo Xiong, </w:t>
       </w:r>
       <w:proofErr w:type="spellStart"/>
       <w:r>
@@ -14435,7 +14494,7 @@
           <w:sz w:val="22"/>
           <w:szCs w:val="22"/>
         </w:rPr>
-        <w:t>Yaopeng</w:t>
+        <w:t>Zuobin</w:t>
       </w:r>
       <w:proofErr w:type="spellEnd"/>
       <w:r>
@@ -14444,79 +14503,7 @@
           <w:sz w:val="22"/>
           <w:szCs w:val="22"/>
         </w:rPr>
-        <w:t xml:space="preserve"> Wang, Jian Zou, </w:t>
-      </w:r>
-      <w:proofErr w:type="spellStart"/>
-      <w:r>
-        <w:rPr>
-          <w:rFonts w:ascii="Arial" w:hAnsi="Arial" w:cs="Arial"/>
-          <w:sz w:val="22"/>
-          <w:szCs w:val="22"/>
-        </w:rPr>
-        <w:t>Jinbo</w:t>
-      </w:r>
-      <w:proofErr w:type="spellEnd"/>
-      <w:r>
-        <w:rPr>
-          <w:rFonts w:ascii="Arial" w:hAnsi="Arial" w:cs="Arial"/>
-          <w:sz w:val="22"/>
-          <w:szCs w:val="22"/>
-        </w:rPr>
-        <w:t xml:space="preserve"> </w:t>
-      </w:r>
-      <w:proofErr w:type="spellStart"/>
-      <w:r>
-        <w:rPr>
-          <w:rFonts w:ascii="Arial" w:hAnsi="Arial" w:cs="Arial"/>
-          <w:sz w:val="22"/>
-          <w:szCs w:val="22"/>
-        </w:rPr>
-        <w:t>Xiong</w:t>
-      </w:r>
-      <w:proofErr w:type="spellEnd"/>
-      <w:r>
-        <w:rPr>
-          <w:rFonts w:ascii="Arial" w:hAnsi="Arial" w:cs="Arial"/>
-          <w:sz w:val="22"/>
-          <w:szCs w:val="22"/>
-        </w:rPr>
-        <w:t xml:space="preserve">, </w:t>
-      </w:r>
-      <w:proofErr w:type="spellStart"/>
-      <w:r>
-        <w:rPr>
-          <w:rFonts w:ascii="Arial" w:hAnsi="Arial" w:cs="Arial"/>
-          <w:sz w:val="22"/>
-          <w:szCs w:val="22"/>
-        </w:rPr>
-        <w:t>Zuobin</w:t>
-      </w:r>
-      <w:proofErr w:type="spellEnd"/>
-      <w:r>
-        <w:rPr>
-          <w:rFonts w:ascii="Arial" w:hAnsi="Arial" w:cs="Arial"/>
-          <w:sz w:val="22"/>
-          <w:szCs w:val="22"/>
-        </w:rPr>
-        <w:t xml:space="preserve"> Ying, and Athanasios V. </w:t>
-      </w:r>
-      <w:proofErr w:type="spellStart"/>
-      <w:r>
-        <w:rPr>
-          <w:rFonts w:ascii="Arial" w:hAnsi="Arial" w:cs="Arial"/>
-          <w:sz w:val="22"/>
-          <w:szCs w:val="22"/>
-        </w:rPr>
-        <w:t>Vasilakos</w:t>
-      </w:r>
-      <w:proofErr w:type="spellEnd"/>
-      <w:r>
-        <w:rPr>
-          <w:rFonts w:ascii="Arial" w:hAnsi="Arial" w:cs="Arial"/>
-          <w:sz w:val="22"/>
-          <w:szCs w:val="22"/>
-        </w:rPr>
-        <w:t>. "Privacy and security issues in deep learning: A survey." </w:t>
+        <w:t xml:space="preserve"> Ying, and Athanasios V. Vasilakos. "Privacy and security issues in deep learning: A survey." </w:t>
       </w:r>
       <w:r>
         <w:rPr>
@@ -14559,7 +14546,7 @@
           <w:sz w:val="22"/>
           <w:szCs w:val="22"/>
         </w:rPr>
-        <w:t xml:space="preserve">Sun, Hui, </w:t>
+        <w:t xml:space="preserve">Sun, Hui, Tianqing Zhu, </w:t>
       </w:r>
       <w:proofErr w:type="spellStart"/>
       <w:r>
@@ -14568,7 +14555,7 @@
           <w:sz w:val="22"/>
           <w:szCs w:val="22"/>
         </w:rPr>
-        <w:t>Tianqing</w:t>
+        <w:t>Zhiqiu</w:t>
       </w:r>
       <w:proofErr w:type="spellEnd"/>
       <w:r>
@@ -14577,7 +14564,7 @@
           <w:sz w:val="22"/>
           <w:szCs w:val="22"/>
         </w:rPr>
-        <w:t xml:space="preserve"> Zhu, </w:t>
+        <w:t xml:space="preserve"> Zhang, Dawei </w:t>
       </w:r>
       <w:proofErr w:type="spellStart"/>
       <w:r>
@@ -14586,7 +14573,7 @@
           <w:sz w:val="22"/>
           <w:szCs w:val="22"/>
         </w:rPr>
-        <w:t>Zhiqiu</w:t>
+        <w:t>Jin</w:t>
       </w:r>
       <w:proofErr w:type="spellEnd"/>
       <w:r>
@@ -14595,7 +14582,7 @@
           <w:sz w:val="22"/>
           <w:szCs w:val="22"/>
         </w:rPr>
-        <w:t xml:space="preserve"> Zhang, </w:t>
+        <w:t xml:space="preserve"> Xiong, and </w:t>
       </w:r>
       <w:proofErr w:type="spellStart"/>
       <w:r>
@@ -14604,7 +14591,7 @@
           <w:sz w:val="22"/>
           <w:szCs w:val="22"/>
         </w:rPr>
-        <w:t>Dawei</w:t>
+        <w:t>Wanlei</w:t>
       </w:r>
       <w:proofErr w:type="spellEnd"/>
       <w:r>
@@ -14613,63 +14600,8 @@
           <w:sz w:val="22"/>
           <w:szCs w:val="22"/>
         </w:rPr>
-        <w:t xml:space="preserve"> </w:t>
-      </w:r>
-      <w:proofErr w:type="spellStart"/>
-      <w:r>
-        <w:rPr>
-          <w:rFonts w:ascii="Arial" w:hAnsi="Arial" w:cs="Arial"/>
-          <w:sz w:val="22"/>
-          <w:szCs w:val="22"/>
-        </w:rPr>
-        <w:t>Jin</w:t>
-      </w:r>
-      <w:proofErr w:type="spellEnd"/>
-      <w:r>
-        <w:rPr>
-          <w:rFonts w:ascii="Arial" w:hAnsi="Arial" w:cs="Arial"/>
-          <w:sz w:val="22"/>
-          <w:szCs w:val="22"/>
-        </w:rPr>
-        <w:t xml:space="preserve"> </w:t>
-      </w:r>
-      <w:proofErr w:type="spellStart"/>
-      <w:r>
-        <w:rPr>
-          <w:rFonts w:ascii="Arial" w:hAnsi="Arial" w:cs="Arial"/>
-          <w:sz w:val="22"/>
-          <w:szCs w:val="22"/>
-        </w:rPr>
-        <w:t>Xiong</w:t>
-      </w:r>
-      <w:proofErr w:type="spellEnd"/>
-      <w:r>
-        <w:rPr>
-          <w:rFonts w:ascii="Arial" w:hAnsi="Arial" w:cs="Arial"/>
-          <w:sz w:val="22"/>
-          <w:szCs w:val="22"/>
-        </w:rPr>
-        <w:t xml:space="preserve">, and </w:t>
-      </w:r>
-      <w:proofErr w:type="spellStart"/>
-      <w:r>
-        <w:rPr>
-          <w:rFonts w:ascii="Arial" w:hAnsi="Arial" w:cs="Arial"/>
-          <w:sz w:val="22"/>
-          <w:szCs w:val="22"/>
-        </w:rPr>
-        <w:t>Wanlei</w:t>
-      </w:r>
-      <w:proofErr w:type="spellEnd"/>
-      <w:r>
-        <w:rPr>
-          <w:rFonts w:ascii="Arial" w:hAnsi="Arial" w:cs="Arial"/>
-          <w:sz w:val="22"/>
-          <w:szCs w:val="22"/>
-        </w:rPr>
         <w:t xml:space="preserve"> Zhou. "Adversarial Attacks Against Deep Generative Models on Data: A Survey." </w:t>
       </w:r>
-      <w:proofErr w:type="spellStart"/>
       <w:r>
         <w:rPr>
           <w:rFonts w:ascii="Arial" w:hAnsi="Arial" w:cs="Arial"/>
@@ -14678,18 +14610,7 @@
           <w:sz w:val="22"/>
           <w:szCs w:val="22"/>
         </w:rPr>
-        <w:t>arXiv</w:t>
-      </w:r>
-      <w:proofErr w:type="spellEnd"/>
-      <w:r>
-        <w:rPr>
-          <w:rFonts w:ascii="Arial" w:hAnsi="Arial" w:cs="Arial"/>
-          <w:i/>
-          <w:iCs/>
-          <w:sz w:val="22"/>
-          <w:szCs w:val="22"/>
-        </w:rPr>
-        <w:t xml:space="preserve"> preprint arXiv:2112.00247</w:t>
+        <w:t>arXiv preprint arXiv:2112.00247</w:t>
       </w:r>
       <w:r>
         <w:rPr>
@@ -14722,43 +14643,7 @@
           <w:sz w:val="22"/>
           <w:szCs w:val="22"/>
         </w:rPr>
-        <w:t xml:space="preserve">Zhang, </w:t>
-      </w:r>
-      <w:proofErr w:type="spellStart"/>
-      <w:r>
-        <w:rPr>
-          <w:rFonts w:ascii="Arial" w:hAnsi="Arial" w:cs="Arial"/>
-          <w:sz w:val="22"/>
-          <w:szCs w:val="22"/>
-        </w:rPr>
-        <w:t>Yuheng</w:t>
-      </w:r>
-      <w:proofErr w:type="spellEnd"/>
-      <w:r>
-        <w:rPr>
-          <w:rFonts w:ascii="Arial" w:hAnsi="Arial" w:cs="Arial"/>
-          <w:sz w:val="22"/>
-          <w:szCs w:val="22"/>
-        </w:rPr>
-        <w:t xml:space="preserve">, </w:t>
-      </w:r>
-      <w:proofErr w:type="spellStart"/>
-      <w:r>
-        <w:rPr>
-          <w:rFonts w:ascii="Arial" w:hAnsi="Arial" w:cs="Arial"/>
-          <w:sz w:val="22"/>
-          <w:szCs w:val="22"/>
-        </w:rPr>
-        <w:t>Ruoxi</w:t>
-      </w:r>
-      <w:proofErr w:type="spellEnd"/>
-      <w:r>
-        <w:rPr>
-          <w:rFonts w:ascii="Arial" w:hAnsi="Arial" w:cs="Arial"/>
-          <w:sz w:val="22"/>
-          <w:szCs w:val="22"/>
-        </w:rPr>
-        <w:t xml:space="preserve"> Jia, </w:t>
+        <w:t xml:space="preserve">Zhang, Yuheng, Ruoxi Jia, </w:t>
       </w:r>
       <w:proofErr w:type="spellStart"/>
       <w:r>
@@ -14855,25 +14740,7 @@
           <w:sz w:val="22"/>
           <w:szCs w:val="22"/>
         </w:rPr>
-        <w:t xml:space="preserve">Gupta, Rajesh, Sudeep </w:t>
-      </w:r>
-      <w:proofErr w:type="spellStart"/>
-      <w:r>
-        <w:rPr>
-          <w:rFonts w:ascii="Arial" w:hAnsi="Arial" w:cs="Arial"/>
-          <w:sz w:val="22"/>
-          <w:szCs w:val="22"/>
-        </w:rPr>
-        <w:t>Tanwar</w:t>
-      </w:r>
-      <w:proofErr w:type="spellEnd"/>
-      <w:r>
-        <w:rPr>
-          <w:rFonts w:ascii="Arial" w:hAnsi="Arial" w:cs="Arial"/>
-          <w:sz w:val="22"/>
-          <w:szCs w:val="22"/>
-        </w:rPr>
-        <w:t>, Sudhanshu Tyagi, and Neeraj Kumar. "Machine learning models for secure data analytics: A taxonomy and threat model." </w:t>
+        <w:t>Gupta, Rajesh, Sudeep Tanwar, Sudhanshu Tyagi, and Neeraj Kumar. "Machine learning models for secure data analytics: A taxonomy and threat model." </w:t>
       </w:r>
       <w:r>
         <w:rPr>
@@ -14971,59 +14838,13 @@
           <w:szCs w:val="22"/>
         </w:rPr>
       </w:pPr>
-      <w:proofErr w:type="spellStart"/>
-      <w:r>
-        <w:rPr>
-          <w:rFonts w:ascii="Arial" w:hAnsi="Arial" w:cs="Arial"/>
-          <w:sz w:val="22"/>
-          <w:szCs w:val="22"/>
-        </w:rPr>
-        <w:t>Ghatak</w:t>
-      </w:r>
-      <w:proofErr w:type="spellEnd"/>
-      <w:r>
-        <w:rPr>
-          <w:rFonts w:ascii="Arial" w:hAnsi="Arial" w:cs="Arial"/>
-          <w:sz w:val="22"/>
-          <w:szCs w:val="22"/>
-        </w:rPr>
-        <w:t xml:space="preserve">, </w:t>
-      </w:r>
-      <w:proofErr w:type="spellStart"/>
-      <w:r>
-        <w:rPr>
-          <w:rFonts w:ascii="Arial" w:hAnsi="Arial" w:cs="Arial"/>
-          <w:sz w:val="22"/>
-          <w:szCs w:val="22"/>
-        </w:rPr>
-        <w:t>Debolina</w:t>
-      </w:r>
-      <w:proofErr w:type="spellEnd"/>
-      <w:r>
-        <w:rPr>
-          <w:rFonts w:ascii="Arial" w:hAnsi="Arial" w:cs="Arial"/>
-          <w:sz w:val="22"/>
-          <w:szCs w:val="22"/>
-        </w:rPr>
-        <w:t xml:space="preserve">, and </w:t>
-      </w:r>
-      <w:proofErr w:type="spellStart"/>
-      <w:r>
-        <w:rPr>
-          <w:rFonts w:ascii="Arial" w:hAnsi="Arial" w:cs="Arial"/>
-          <w:sz w:val="22"/>
-          <w:szCs w:val="22"/>
-        </w:rPr>
-        <w:t>Kouichi</w:t>
-      </w:r>
-      <w:proofErr w:type="spellEnd"/>
-      <w:r>
-        <w:rPr>
-          <w:rFonts w:ascii="Arial" w:hAnsi="Arial" w:cs="Arial"/>
-          <w:sz w:val="22"/>
-          <w:szCs w:val="22"/>
-        </w:rPr>
-        <w:t xml:space="preserve"> Sakurai. "A Survey on Privacy Preserving Synthetic Data Generation and a Discussion on a Privacy-Utility Trade-off Problem." In </w:t>
+      <w:r>
+        <w:rPr>
+          <w:rFonts w:ascii="Arial" w:hAnsi="Arial" w:cs="Arial"/>
+          <w:sz w:val="22"/>
+          <w:szCs w:val="22"/>
+        </w:rPr>
+        <w:t>Ghatak, Debolina, and Kouichi Sakurai. "A Survey on Privacy Preserving Synthetic Data Generation and a Discussion on a Privacy-Utility Trade-off Problem." In </w:t>
       </w:r>
       <w:r>
         <w:rPr>
@@ -15132,61 +14953,7 @@
           <w:sz w:val="22"/>
           <w:szCs w:val="22"/>
         </w:rPr>
-        <w:t xml:space="preserve">Ha, </w:t>
-      </w:r>
-      <w:proofErr w:type="spellStart"/>
-      <w:r>
-        <w:rPr>
-          <w:rFonts w:ascii="Arial" w:hAnsi="Arial" w:cs="Arial"/>
-          <w:sz w:val="22"/>
-          <w:szCs w:val="22"/>
-        </w:rPr>
-        <w:t>Trung</w:t>
-      </w:r>
-      <w:proofErr w:type="spellEnd"/>
-      <w:r>
-        <w:rPr>
-          <w:rFonts w:ascii="Arial" w:hAnsi="Arial" w:cs="Arial"/>
-          <w:sz w:val="22"/>
-          <w:szCs w:val="22"/>
-        </w:rPr>
-        <w:t xml:space="preserve">, Tran </w:t>
-      </w:r>
-      <w:proofErr w:type="spellStart"/>
-      <w:r>
-        <w:rPr>
-          <w:rFonts w:ascii="Arial" w:hAnsi="Arial" w:cs="Arial"/>
-          <w:sz w:val="22"/>
-          <w:szCs w:val="22"/>
-        </w:rPr>
-        <w:t>Khanh</w:t>
-      </w:r>
-      <w:proofErr w:type="spellEnd"/>
-      <w:r>
-        <w:rPr>
-          <w:rFonts w:ascii="Arial" w:hAnsi="Arial" w:cs="Arial"/>
-          <w:sz w:val="22"/>
-          <w:szCs w:val="22"/>
-        </w:rPr>
-        <w:t xml:space="preserve"> Dang, Tran Tri Dang, Tuan Anh Truong, and </w:t>
-      </w:r>
-      <w:proofErr w:type="spellStart"/>
-      <w:r>
-        <w:rPr>
-          <w:rFonts w:ascii="Arial" w:hAnsi="Arial" w:cs="Arial"/>
-          <w:sz w:val="22"/>
-          <w:szCs w:val="22"/>
-        </w:rPr>
-        <w:t>Manh</w:t>
-      </w:r>
-      <w:proofErr w:type="spellEnd"/>
-      <w:r>
-        <w:rPr>
-          <w:rFonts w:ascii="Arial" w:hAnsi="Arial" w:cs="Arial"/>
-          <w:sz w:val="22"/>
-          <w:szCs w:val="22"/>
-        </w:rPr>
-        <w:t xml:space="preserve"> Tuan Nguyen. "Differential privacy in deep learning: an overview." In </w:t>
+        <w:t>Ha, Trung, Tran Khanh Dang, Tran Tri Dang, Tuan Anh Truong, and Manh Tuan Nguyen. "Differential privacy in deep learning: an overview." In </w:t>
       </w:r>
       <w:r>
         <w:rPr>
@@ -15229,25 +14996,7 @@
           <w:sz w:val="22"/>
           <w:szCs w:val="22"/>
         </w:rPr>
-        <w:t xml:space="preserve">Panaretos, Victor M., and Yoav </w:t>
-      </w:r>
-      <w:proofErr w:type="spellStart"/>
-      <w:r>
-        <w:rPr>
-          <w:rFonts w:ascii="Arial" w:hAnsi="Arial" w:cs="Arial"/>
-          <w:sz w:val="22"/>
-          <w:szCs w:val="22"/>
-        </w:rPr>
-        <w:t>Zemel</w:t>
-      </w:r>
-      <w:proofErr w:type="spellEnd"/>
-      <w:r>
-        <w:rPr>
-          <w:rFonts w:ascii="Arial" w:hAnsi="Arial" w:cs="Arial"/>
-          <w:sz w:val="22"/>
-          <w:szCs w:val="22"/>
-        </w:rPr>
-        <w:t>. "Statistical aspects of Wasserstein distances." </w:t>
+        <w:t>Panaretos, Victor M., and Yoav Zemel. "Statistical aspects of Wasserstein distances." </w:t>
       </w:r>
       <w:r>
         <w:rPr>
@@ -15380,7 +15129,6 @@
         </w:rPr>
         <w:t>." </w:t>
       </w:r>
-      <w:proofErr w:type="spellStart"/>
       <w:r>
         <w:rPr>
           <w:rFonts w:ascii="Arial" w:hAnsi="Arial" w:cs="Arial"/>
@@ -15389,18 +15137,7 @@
           <w:sz w:val="22"/>
           <w:szCs w:val="22"/>
         </w:rPr>
-        <w:t>arXiv</w:t>
-      </w:r>
-      <w:proofErr w:type="spellEnd"/>
-      <w:r>
-        <w:rPr>
-          <w:rFonts w:ascii="Arial" w:hAnsi="Arial" w:cs="Arial"/>
-          <w:i/>
-          <w:iCs/>
-          <w:sz w:val="22"/>
-          <w:szCs w:val="22"/>
-        </w:rPr>
-        <w:t xml:space="preserve"> preprint arXiv:1904.08994</w:t>
+        <w:t>arXiv preprint arXiv:1904.08994</w:t>
       </w:r>
       <w:r>
         <w:rPr>
@@ -15601,43 +15338,7 @@
           <w:sz w:val="22"/>
           <w:szCs w:val="22"/>
         </w:rPr>
-        <w:t xml:space="preserve"> </w:t>
-      </w:r>
-      <w:proofErr w:type="spellStart"/>
-      <w:r>
-        <w:rPr>
-          <w:rFonts w:ascii="Arial" w:hAnsi="Arial" w:cs="Arial"/>
-          <w:sz w:val="22"/>
-          <w:szCs w:val="22"/>
-        </w:rPr>
-        <w:t>Erlingsson</w:t>
-      </w:r>
-      <w:proofErr w:type="spellEnd"/>
-      <w:r>
-        <w:rPr>
-          <w:rFonts w:ascii="Arial" w:hAnsi="Arial" w:cs="Arial"/>
-          <w:sz w:val="22"/>
-          <w:szCs w:val="22"/>
-        </w:rPr>
-        <w:t xml:space="preserve">, Ian Goodfellow, and Kunal Talwar. "Semi-supervised knowledge transfer for deep learning from private training data." </w:t>
-      </w:r>
-      <w:proofErr w:type="spellStart"/>
-      <w:r>
-        <w:rPr>
-          <w:rFonts w:ascii="Arial" w:hAnsi="Arial" w:cs="Arial"/>
-          <w:sz w:val="22"/>
-          <w:szCs w:val="22"/>
-        </w:rPr>
-        <w:t>arXiv</w:t>
-      </w:r>
-      <w:proofErr w:type="spellEnd"/>
-      <w:r>
-        <w:rPr>
-          <w:rFonts w:ascii="Arial" w:hAnsi="Arial" w:cs="Arial"/>
-          <w:sz w:val="22"/>
-          <w:szCs w:val="22"/>
-        </w:rPr>
-        <w:t xml:space="preserve"> preprint arXiv:1610.05755 (2016).</w:t>
+        <w:t xml:space="preserve"> Erlingsson, Ian Goodfellow, and Kunal Talwar. "Semi-supervised knowledge transfer for deep learning from private training data." arXiv preprint arXiv:1610.05755 (2016).</w:t>
       </w:r>
     </w:p>
     <w:p>
@@ -15723,7 +15424,6 @@
         </w:rPr>
         <w:t>. "Conditional generative adversarial nets." </w:t>
       </w:r>
-      <w:proofErr w:type="spellStart"/>
       <w:r>
         <w:rPr>
           <w:rFonts w:ascii="Arial" w:hAnsi="Arial" w:cs="Arial"/>
@@ -15732,18 +15432,7 @@
           <w:sz w:val="22"/>
           <w:szCs w:val="22"/>
         </w:rPr>
-        <w:t>arXiv</w:t>
-      </w:r>
-      <w:proofErr w:type="spellEnd"/>
-      <w:r>
-        <w:rPr>
-          <w:rFonts w:ascii="Arial" w:hAnsi="Arial" w:cs="Arial"/>
-          <w:i/>
-          <w:iCs/>
-          <w:sz w:val="22"/>
-          <w:szCs w:val="22"/>
-        </w:rPr>
-        <w:t xml:space="preserve"> preprint arXiv:1411.1784</w:t>
+        <w:t>arXiv preprint arXiv:1411.1784</w:t>
       </w:r>
       <w:r>
         <w:rPr>
@@ -15786,43 +15475,7 @@
           <w:sz w:val="22"/>
           <w:szCs w:val="22"/>
         </w:rPr>
-        <w:t xml:space="preserve">, Martin, </w:t>
-      </w:r>
-      <w:proofErr w:type="spellStart"/>
-      <w:r>
-        <w:rPr>
-          <w:rFonts w:ascii="Arial" w:hAnsi="Arial" w:cs="Arial"/>
-          <w:sz w:val="22"/>
-          <w:szCs w:val="22"/>
-        </w:rPr>
-        <w:t>Soumith</w:t>
-      </w:r>
-      <w:proofErr w:type="spellEnd"/>
-      <w:r>
-        <w:rPr>
-          <w:rFonts w:ascii="Arial" w:hAnsi="Arial" w:cs="Arial"/>
-          <w:sz w:val="22"/>
-          <w:szCs w:val="22"/>
-        </w:rPr>
-        <w:t xml:space="preserve"> </w:t>
-      </w:r>
-      <w:proofErr w:type="spellStart"/>
-      <w:r>
-        <w:rPr>
-          <w:rFonts w:ascii="Arial" w:hAnsi="Arial" w:cs="Arial"/>
-          <w:sz w:val="22"/>
-          <w:szCs w:val="22"/>
-        </w:rPr>
-        <w:t>Chintala</w:t>
-      </w:r>
-      <w:proofErr w:type="spellEnd"/>
-      <w:r>
-        <w:rPr>
-          <w:rFonts w:ascii="Arial" w:hAnsi="Arial" w:cs="Arial"/>
-          <w:sz w:val="22"/>
-          <w:szCs w:val="22"/>
-        </w:rPr>
-        <w:t xml:space="preserve">, and Léon </w:t>
+        <w:t xml:space="preserve">, Martin, Soumith Chintala, and Léon </w:t>
       </w:r>
       <w:proofErr w:type="spellStart"/>
       <w:r>
@@ -15893,7 +15546,6 @@
         </w:rPr>
         <w:t>"Differentially private generative adversarial network." </w:t>
       </w:r>
-      <w:proofErr w:type="spellStart"/>
       <w:r>
         <w:rPr>
           <w:rFonts w:ascii="Arial" w:hAnsi="Arial" w:cs="Arial"/>
@@ -15902,18 +15554,7 @@
           <w:sz w:val="22"/>
           <w:szCs w:val="22"/>
         </w:rPr>
-        <w:t>arXiv</w:t>
-      </w:r>
-      <w:proofErr w:type="spellEnd"/>
-      <w:r>
-        <w:rPr>
-          <w:rFonts w:ascii="Arial" w:hAnsi="Arial" w:cs="Arial"/>
-          <w:i/>
-          <w:iCs/>
-          <w:sz w:val="22"/>
-          <w:szCs w:val="22"/>
-        </w:rPr>
-        <w:t xml:space="preserve"> preprint arXiv:1802.06739</w:t>
+        <w:t>arXiv preprint arXiv:1802.06739</w:t>
       </w:r>
       <w:r>
         <w:rPr>
@@ -15965,7 +15606,6 @@
         </w:rPr>
         <w:t xml:space="preserve"> Ji, and Ting Wang. "Differentially private releasing via deep generative model (technical report)." </w:t>
       </w:r>
-      <w:proofErr w:type="spellStart"/>
       <w:r>
         <w:rPr>
           <w:rFonts w:ascii="Arial" w:hAnsi="Arial" w:cs="Arial"/>
@@ -15974,18 +15614,7 @@
           <w:sz w:val="22"/>
           <w:szCs w:val="22"/>
         </w:rPr>
-        <w:t>arXiv</w:t>
-      </w:r>
-      <w:proofErr w:type="spellEnd"/>
-      <w:r>
-        <w:rPr>
-          <w:rFonts w:ascii="Arial" w:hAnsi="Arial" w:cs="Arial"/>
-          <w:i/>
-          <w:iCs/>
-          <w:sz w:val="22"/>
-          <w:szCs w:val="22"/>
-        </w:rPr>
-        <w:t xml:space="preserve"> preprint arXiv:1801.01594</w:t>
+        <w:t>arXiv preprint arXiv:1801.01594</w:t>
       </w:r>
       <w:r>
         <w:rPr>
@@ -16071,25 +15700,7 @@
           <w:sz w:val="22"/>
           <w:szCs w:val="22"/>
         </w:rPr>
-        <w:t xml:space="preserve"> Zhang, Zhan Qin, and </w:t>
-      </w:r>
-      <w:proofErr w:type="spellStart"/>
-      <w:r>
-        <w:rPr>
-          <w:rFonts w:ascii="Arial" w:hAnsi="Arial" w:cs="Arial"/>
-          <w:sz w:val="22"/>
-          <w:szCs w:val="22"/>
-        </w:rPr>
-        <w:t>Kui</w:t>
-      </w:r>
-      <w:proofErr w:type="spellEnd"/>
-      <w:r>
-        <w:rPr>
-          <w:rFonts w:ascii="Arial" w:hAnsi="Arial" w:cs="Arial"/>
-          <w:sz w:val="22"/>
-          <w:szCs w:val="22"/>
-        </w:rPr>
-        <w:t xml:space="preserve"> Ren. "</w:t>
+        <w:t xml:space="preserve"> Zhang, Zhan Qin, and Kui Ren. "</w:t>
       </w:r>
       <w:proofErr w:type="spellStart"/>
       <w:r>
@@ -16167,25 +15778,7 @@
           <w:sz w:val="22"/>
           <w:szCs w:val="22"/>
         </w:rPr>
-        <w:t xml:space="preserve"> Yoon, and Mihaela Van Der </w:t>
-      </w:r>
-      <w:proofErr w:type="spellStart"/>
-      <w:r>
-        <w:rPr>
-          <w:rFonts w:ascii="Arial" w:hAnsi="Arial" w:cs="Arial"/>
-          <w:sz w:val="22"/>
-          <w:szCs w:val="22"/>
-        </w:rPr>
-        <w:t>Schaar</w:t>
-      </w:r>
-      <w:proofErr w:type="spellEnd"/>
-      <w:r>
-        <w:rPr>
-          <w:rFonts w:ascii="Arial" w:hAnsi="Arial" w:cs="Arial"/>
-          <w:sz w:val="22"/>
-          <w:szCs w:val="22"/>
-        </w:rPr>
-        <w:t>. "PATE-GAN: Generating synthetic data with differential privacy guarantees." In </w:t>
+        <w:t xml:space="preserve"> Yoon, and Mihaela Van Der Schaar. "PATE-GAN: Generating synthetic data with differential privacy guarantees." In </w:t>
       </w:r>
       <w:r>
         <w:rPr>
@@ -16227,25 +15820,7 @@
           <w:sz w:val="22"/>
           <w:szCs w:val="22"/>
         </w:rPr>
-        <w:t xml:space="preserve">Beaulieu-Jones, Brett </w:t>
-      </w:r>
-      <w:proofErr w:type="spellStart"/>
-      <w:r>
-        <w:rPr>
-          <w:rFonts w:ascii="Arial" w:hAnsi="Arial" w:cs="Arial"/>
-          <w:sz w:val="22"/>
-          <w:szCs w:val="22"/>
-        </w:rPr>
-        <w:t>Kreigh</w:t>
-      </w:r>
-      <w:proofErr w:type="spellEnd"/>
-      <w:r>
-        <w:rPr>
-          <w:rFonts w:ascii="Arial" w:hAnsi="Arial" w:cs="Arial"/>
-          <w:sz w:val="22"/>
-          <w:szCs w:val="22"/>
-        </w:rPr>
-        <w:t>. "Machine Learning Methods to Identify Hidden Phenotypes in the Electronic Health Record." PhD diss., University of Pennsylvania, 2017.</w:t>
+        <w:t>Beaulieu-Jones, Brett Kreigh. "Machine Learning Methods to Identify Hidden Phenotypes in the Electronic Health Record." PhD diss., University of Pennsylvania, 2017.</w:t>
       </w:r>
     </w:p>
     <w:p>
@@ -16341,41 +15916,13 @@
           <w:szCs w:val="22"/>
         </w:rPr>
       </w:pPr>
-      <w:proofErr w:type="spellStart"/>
-      <w:r>
-        <w:rPr>
-          <w:rFonts w:ascii="Arial" w:hAnsi="Arial" w:cs="Arial"/>
-          <w:sz w:val="22"/>
-          <w:szCs w:val="22"/>
-        </w:rPr>
-        <w:t>Figueira</w:t>
-      </w:r>
-      <w:proofErr w:type="spellEnd"/>
-      <w:r>
-        <w:rPr>
-          <w:rFonts w:ascii="Arial" w:hAnsi="Arial" w:cs="Arial"/>
-          <w:sz w:val="22"/>
-          <w:szCs w:val="22"/>
-        </w:rPr>
-        <w:t xml:space="preserve">, Alvaro, and Bruno </w:t>
-      </w:r>
-      <w:proofErr w:type="spellStart"/>
-      <w:r>
-        <w:rPr>
-          <w:rFonts w:ascii="Arial" w:hAnsi="Arial" w:cs="Arial"/>
-          <w:sz w:val="22"/>
-          <w:szCs w:val="22"/>
-        </w:rPr>
-        <w:t>Vaz</w:t>
-      </w:r>
-      <w:proofErr w:type="spellEnd"/>
-      <w:r>
-        <w:rPr>
-          <w:rFonts w:ascii="Arial" w:hAnsi="Arial" w:cs="Arial"/>
-          <w:sz w:val="22"/>
-          <w:szCs w:val="22"/>
-        </w:rPr>
-        <w:t>. "Survey on synthetic data generation, evaluation methods and GANs." </w:t>
+      <w:r>
+        <w:rPr>
+          <w:rFonts w:ascii="Arial" w:hAnsi="Arial" w:cs="Arial"/>
+          <w:sz w:val="22"/>
+          <w:szCs w:val="22"/>
+        </w:rPr>
+        <w:t>Figueira, Alvaro, and Bruno Vaz. "Survey on synthetic data generation, evaluation methods and GANs." </w:t>
       </w:r>
       <w:r>
         <w:rPr>
@@ -16445,27 +15992,8 @@
           <w:sz w:val="22"/>
           <w:szCs w:val="22"/>
         </w:rPr>
-        <w:t xml:space="preserve"> Li, and </w:t>
-      </w:r>
-      <w:proofErr w:type="spellStart"/>
-      <w:r>
-        <w:rPr>
-          <w:rFonts w:ascii="Arial" w:hAnsi="Arial" w:cs="Arial"/>
-          <w:sz w:val="22"/>
-          <w:szCs w:val="22"/>
-        </w:rPr>
-        <w:t>Tingting</w:t>
-      </w:r>
-      <w:proofErr w:type="spellEnd"/>
-      <w:r>
-        <w:rPr>
-          <w:rFonts w:ascii="Arial" w:hAnsi="Arial" w:cs="Arial"/>
-          <w:sz w:val="22"/>
-          <w:szCs w:val="22"/>
-        </w:rPr>
-        <w:t xml:space="preserve"> Zhu. "A review of Generative Adversarial Networks for Electronic Health Records: applications, evaluation measures and data sources." </w:t>
-      </w:r>
-      <w:proofErr w:type="spellStart"/>
+        <w:t xml:space="preserve"> Li, and Tingting Zhu. "A review of Generative Adversarial Networks for Electronic Health Records: applications, evaluation measures and data sources." </w:t>
+      </w:r>
       <w:r>
         <w:rPr>
           <w:rFonts w:ascii="Arial" w:hAnsi="Arial" w:cs="Arial"/>
@@ -16474,18 +16002,7 @@
           <w:sz w:val="22"/>
           <w:szCs w:val="22"/>
         </w:rPr>
-        <w:t>arXiv</w:t>
-      </w:r>
-      <w:proofErr w:type="spellEnd"/>
-      <w:r>
-        <w:rPr>
-          <w:rFonts w:ascii="Arial" w:hAnsi="Arial" w:cs="Arial"/>
-          <w:i/>
-          <w:iCs/>
-          <w:sz w:val="22"/>
-          <w:szCs w:val="22"/>
-        </w:rPr>
-        <w:t xml:space="preserve"> preprint arXiv:2203.07018</w:t>
+        <w:t>arXiv preprint arXiv:2203.07018</w:t>
       </w:r>
       <w:r>
         <w:rPr>
@@ -16545,25 +16062,7 @@
           <w:sz w:val="22"/>
           <w:szCs w:val="22"/>
         </w:rPr>
-        <w:t xml:space="preserve">, </w:t>
-      </w:r>
-      <w:proofErr w:type="spellStart"/>
-      <w:r>
-        <w:rPr>
-          <w:rFonts w:ascii="Arial" w:hAnsi="Arial" w:cs="Arial"/>
-          <w:sz w:val="22"/>
-          <w:szCs w:val="22"/>
-        </w:rPr>
-        <w:t>Pepijn</w:t>
-      </w:r>
-      <w:proofErr w:type="spellEnd"/>
-      <w:r>
-        <w:rPr>
-          <w:rFonts w:ascii="Arial" w:hAnsi="Arial" w:cs="Arial"/>
-          <w:sz w:val="22"/>
-          <w:szCs w:val="22"/>
-        </w:rPr>
-        <w:t>. "Differentially Private GAN for Time Series." (2021).</w:t>
+        <w:t>, Pepijn. "Differentially Private GAN for Time Series." (2021).</w:t>
       </w:r>
     </w:p>
     <w:p>
@@ -16588,6 +16087,126 @@
           <w:szCs w:val="22"/>
         </w:rPr>
         <w:t>Nieminen, Valtteri. "Differentially private synthetic tabular data generation with a generative adversarial network and privacy amplification by subsampling." (2022).</w:t>
+      </w:r>
+    </w:p>
+    <w:p>
+      <w:pPr>
+        <w:pStyle w:val="ListParagraph"/>
+        <w:numPr>
+          <w:ilvl w:val="0"/>
+          <w:numId w:val="6"/>
+        </w:numPr>
+        <w:ind w:left="540" w:hanging="540"/>
+        <w:jc w:val="both"/>
+        <w:rPr>
+          <w:rFonts w:ascii="Arial" w:hAnsi="Arial" w:cs="Arial"/>
+          <w:sz w:val="22"/>
+          <w:szCs w:val="22"/>
+        </w:rPr>
+      </w:pPr>
+      <w:r>
+        <w:rPr>
+          <w:rFonts w:ascii="Arial" w:hAnsi="Arial" w:cs="Arial"/>
+          <w:sz w:val="22"/>
+          <w:szCs w:val="22"/>
+        </w:rPr>
+        <w:t xml:space="preserve">Xie, </w:t>
+      </w:r>
+      <w:proofErr w:type="spellStart"/>
+      <w:r>
+        <w:rPr>
+          <w:rFonts w:ascii="Arial" w:hAnsi="Arial" w:cs="Arial"/>
+          <w:sz w:val="22"/>
+          <w:szCs w:val="22"/>
+        </w:rPr>
+        <w:t>Liyang</w:t>
+      </w:r>
+      <w:proofErr w:type="spellEnd"/>
+      <w:r>
+        <w:rPr>
+          <w:rFonts w:ascii="Arial" w:hAnsi="Arial" w:cs="Arial"/>
+          <w:sz w:val="22"/>
+          <w:szCs w:val="22"/>
+        </w:rPr>
+        <w:t xml:space="preserve">, </w:t>
+      </w:r>
+      <w:proofErr w:type="spellStart"/>
+      <w:r>
+        <w:rPr>
+          <w:rFonts w:ascii="Arial" w:hAnsi="Arial" w:cs="Arial"/>
+          <w:sz w:val="22"/>
+          <w:szCs w:val="22"/>
+        </w:rPr>
+        <w:t>Kaixiang</w:t>
+      </w:r>
+      <w:proofErr w:type="spellEnd"/>
+      <w:r>
+        <w:rPr>
+          <w:rFonts w:ascii="Arial" w:hAnsi="Arial" w:cs="Arial"/>
+          <w:sz w:val="22"/>
+          <w:szCs w:val="22"/>
+        </w:rPr>
+        <w:t xml:space="preserve"> Lin, Shu Wang, Fei Wang, and </w:t>
+      </w:r>
+      <w:proofErr w:type="spellStart"/>
+      <w:r>
+        <w:rPr>
+          <w:rFonts w:ascii="Arial" w:hAnsi="Arial" w:cs="Arial"/>
+          <w:sz w:val="22"/>
+          <w:szCs w:val="22"/>
+        </w:rPr>
+        <w:t>Jiayu</w:t>
+      </w:r>
+      <w:proofErr w:type="spellEnd"/>
+      <w:r>
+        <w:rPr>
+          <w:rFonts w:ascii="Arial" w:hAnsi="Arial" w:cs="Arial"/>
+          <w:sz w:val="22"/>
+          <w:szCs w:val="22"/>
+        </w:rPr>
+        <w:t xml:space="preserve"> Zhou. "Differentially private generative adversarial network." arXiv preprint arXiv:1802.06739 (2018).</w:t>
+      </w:r>
+    </w:p>
+    <w:p>
+      <w:pPr>
+        <w:pStyle w:val="ListParagraph"/>
+        <w:numPr>
+          <w:ilvl w:val="0"/>
+          <w:numId w:val="6"/>
+        </w:numPr>
+        <w:ind w:left="540" w:hanging="540"/>
+        <w:jc w:val="both"/>
+        <w:rPr>
+          <w:rFonts w:ascii="Arial" w:hAnsi="Arial" w:cs="Arial"/>
+          <w:sz w:val="22"/>
+          <w:szCs w:val="22"/>
+        </w:rPr>
+      </w:pPr>
+      <w:r>
+        <w:rPr>
+          <w:rFonts w:ascii="Arial" w:hAnsi="Arial" w:cs="Arial"/>
+          <w:sz w:val="22"/>
+          <w:szCs w:val="22"/>
+        </w:rPr>
+        <w:t xml:space="preserve">Yoon, </w:t>
+      </w:r>
+      <w:proofErr w:type="spellStart"/>
+      <w:r>
+        <w:rPr>
+          <w:rFonts w:ascii="Arial" w:hAnsi="Arial" w:cs="Arial"/>
+          <w:sz w:val="22"/>
+          <w:szCs w:val="22"/>
+        </w:rPr>
+        <w:t>Jinsung</w:t>
+      </w:r>
+      <w:proofErr w:type="spellEnd"/>
+      <w:r>
+        <w:rPr>
+          <w:rFonts w:ascii="Arial" w:hAnsi="Arial" w:cs="Arial"/>
+          <w:sz w:val="22"/>
+          <w:szCs w:val="22"/>
+        </w:rPr>
+        <w:t>, Daniel Jarrett, and Mihaela Van der Schaar. "Time-series generative adversarial networks." Advances in neural information processing systems 32 (2019).</w:t>
       </w:r>
     </w:p>
     <w:sectPr>

</xml_diff>